<commit_message>
Solved canvas resize glitch on window maximize and minimize
</commit_message>
<xml_diff>
--- a/report.docx
+++ b/report.docx
@@ -262,7 +262,9 @@
               <w:tab w:val="right" w:leader="dot" w:pos="9016"/>
             </w:tabs>
             <w:rPr>
+              <w:rFonts w:eastAsiaTheme="minorEastAsia"/>
               <w:noProof/>
+              <w:lang w:eastAsia="en-AU"/>
             </w:rPr>
           </w:pPr>
           <w:r>
@@ -274,7 +276,7 @@
           <w:r>
             <w:fldChar w:fldCharType="separate"/>
           </w:r>
-          <w:hyperlink w:anchor="_Toc9872219" w:history="1">
+          <w:hyperlink w:anchor="_Toc9940877" w:history="1">
             <w:r>
               <w:rPr>
                 <w:rStyle w:val="Hyperlink"/>
@@ -302,7 +304,7 @@
                 <w:noProof/>
                 <w:webHidden/>
               </w:rPr>
-              <w:instrText xml:space="preserve"> PAGEREF _Toc9872219 \h </w:instrText>
+              <w:instrText xml:space="preserve"> PAGEREF _Toc9940877 \h </w:instrText>
             </w:r>
             <w:r>
               <w:rPr>
@@ -340,10 +342,12 @@
               <w:tab w:val="right" w:leader="dot" w:pos="9016"/>
             </w:tabs>
             <w:rPr>
+              <w:rFonts w:eastAsiaTheme="minorEastAsia"/>
               <w:noProof/>
+              <w:lang w:eastAsia="en-AU"/>
             </w:rPr>
           </w:pPr>
-          <w:hyperlink w:anchor="_Toc9872220" w:history="1">
+          <w:hyperlink w:anchor="_Toc9940878" w:history="1">
             <w:r>
               <w:rPr>
                 <w:rStyle w:val="Hyperlink"/>
@@ -371,7 +375,7 @@
                 <w:noProof/>
                 <w:webHidden/>
               </w:rPr>
-              <w:instrText xml:space="preserve"> PAGEREF _Toc9872220 \h </w:instrText>
+              <w:instrText xml:space="preserve"> PAGEREF _Toc9940878 \h </w:instrText>
             </w:r>
             <w:r>
               <w:rPr>
@@ -409,10 +413,12 @@
               <w:tab w:val="right" w:leader="dot" w:pos="9016"/>
             </w:tabs>
             <w:rPr>
+              <w:rFonts w:eastAsiaTheme="minorEastAsia"/>
               <w:noProof/>
+              <w:lang w:eastAsia="en-AU"/>
             </w:rPr>
           </w:pPr>
-          <w:hyperlink w:anchor="_Toc9872221" w:history="1">
+          <w:hyperlink w:anchor="_Toc9940879" w:history="1">
             <w:r>
               <w:rPr>
                 <w:rStyle w:val="Hyperlink"/>
@@ -440,7 +446,7 @@
                 <w:noProof/>
                 <w:webHidden/>
               </w:rPr>
-              <w:instrText xml:space="preserve"> PAGEREF _Toc9872221 \h </w:instrText>
+              <w:instrText xml:space="preserve"> PAGEREF _Toc9940879 \h </w:instrText>
             </w:r>
             <w:r>
               <w:rPr>
@@ -478,17 +484,19 @@
               <w:tab w:val="right" w:leader="dot" w:pos="9016"/>
             </w:tabs>
             <w:rPr>
+              <w:rFonts w:eastAsiaTheme="minorEastAsia"/>
               <w:noProof/>
+              <w:lang w:eastAsia="en-AU"/>
             </w:rPr>
           </w:pPr>
-          <w:hyperlink w:anchor="_Toc9872222" w:history="1">
+          <w:hyperlink w:anchor="_Toc9940880" w:history="1">
             <w:r>
               <w:rPr>
                 <w:rStyle w:val="Hyperlink"/>
                 <w:noProof/>
                 <w:lang w:val="en-US"/>
               </w:rPr>
-              <w:t>Undo</w:t>
+              <w:t>Undo / Clear</w:t>
             </w:r>
             <w:r>
               <w:rPr>
@@ -509,7 +517,7 @@
                 <w:noProof/>
                 <w:webHidden/>
               </w:rPr>
-              <w:instrText xml:space="preserve"> PAGEREF _Toc9872222 \h </w:instrText>
+              <w:instrText xml:space="preserve"> PAGEREF _Toc9940880 \h </w:instrText>
             </w:r>
             <w:r>
               <w:rPr>
@@ -529,7 +537,7 @@
                 <w:noProof/>
                 <w:webHidden/>
               </w:rPr>
-              <w:t>4</w:t>
+              <w:t>5</w:t>
             </w:r>
             <w:r>
               <w:rPr>
@@ -547,10 +555,12 @@
               <w:tab w:val="right" w:leader="dot" w:pos="9016"/>
             </w:tabs>
             <w:rPr>
+              <w:rFonts w:eastAsiaTheme="minorEastAsia"/>
               <w:noProof/>
+              <w:lang w:eastAsia="en-AU"/>
             </w:rPr>
           </w:pPr>
-          <w:hyperlink w:anchor="_Toc9872223" w:history="1">
+          <w:hyperlink w:anchor="_Toc9940881" w:history="1">
             <w:r>
               <w:rPr>
                 <w:rStyle w:val="Hyperlink"/>
@@ -578,7 +588,7 @@
                 <w:noProof/>
                 <w:webHidden/>
               </w:rPr>
-              <w:instrText xml:space="preserve"> PAGEREF _Toc9872223 \h </w:instrText>
+              <w:instrText xml:space="preserve"> PAGEREF _Toc9940881 \h </w:instrText>
             </w:r>
             <w:r>
               <w:rPr>
@@ -598,7 +608,7 @@
                 <w:noProof/>
                 <w:webHidden/>
               </w:rPr>
-              <w:t>4</w:t>
+              <w:t>5</w:t>
             </w:r>
             <w:r>
               <w:rPr>
@@ -616,10 +626,12 @@
               <w:tab w:val="right" w:leader="dot" w:pos="9016"/>
             </w:tabs>
             <w:rPr>
+              <w:rFonts w:eastAsiaTheme="minorEastAsia"/>
               <w:noProof/>
+              <w:lang w:eastAsia="en-AU"/>
             </w:rPr>
           </w:pPr>
-          <w:hyperlink w:anchor="_Toc9872224" w:history="1">
+          <w:hyperlink w:anchor="_Toc9940882" w:history="1">
             <w:r>
               <w:rPr>
                 <w:rStyle w:val="Hyperlink"/>
@@ -647,7 +659,7 @@
                 <w:noProof/>
                 <w:webHidden/>
               </w:rPr>
-              <w:instrText xml:space="preserve"> PAGEREF _Toc9872224 \h </w:instrText>
+              <w:instrText xml:space="preserve"> PAGEREF _Toc9940882 \h </w:instrText>
             </w:r>
             <w:r>
               <w:rPr>
@@ -667,7 +679,1214 @@
                 <w:noProof/>
                 <w:webHidden/>
               </w:rPr>
-              <w:t>4</w:t>
+              <w:t>7</w:t>
+            </w:r>
+            <w:r>
+              <w:rPr>
+                <w:noProof/>
+                <w:webHidden/>
+              </w:rPr>
+              <w:fldChar w:fldCharType="end"/>
+            </w:r>
+          </w:hyperlink>
+        </w:p>
+        <w:p>
+          <w:pPr>
+            <w:pStyle w:val="TOC2"/>
+            <w:tabs>
+              <w:tab w:val="right" w:leader="dot" w:pos="9016"/>
+            </w:tabs>
+            <w:rPr>
+              <w:rFonts w:eastAsiaTheme="minorEastAsia"/>
+              <w:noProof/>
+              <w:lang w:eastAsia="en-AU"/>
+            </w:rPr>
+          </w:pPr>
+          <w:hyperlink w:anchor="_Toc9940883" w:history="1">
+            <w:r>
+              <w:rPr>
+                <w:rStyle w:val="Hyperlink"/>
+                <w:noProof/>
+                <w:lang w:val="en-US"/>
+              </w:rPr>
+              <w:t>graphicsManage</w:t>
+            </w:r>
+            <w:r>
+              <w:rPr>
+                <w:noProof/>
+                <w:webHidden/>
+              </w:rPr>
+              <w:tab/>
+            </w:r>
+            <w:r>
+              <w:rPr>
+                <w:noProof/>
+                <w:webHidden/>
+              </w:rPr>
+              <w:fldChar w:fldCharType="begin"/>
+            </w:r>
+            <w:r>
+              <w:rPr>
+                <w:noProof/>
+                <w:webHidden/>
+              </w:rPr>
+              <w:instrText xml:space="preserve"> PAGEREF _Toc9940883 \h </w:instrText>
+            </w:r>
+            <w:r>
+              <w:rPr>
+                <w:noProof/>
+                <w:webHidden/>
+              </w:rPr>
+            </w:r>
+            <w:r>
+              <w:rPr>
+                <w:noProof/>
+                <w:webHidden/>
+              </w:rPr>
+              <w:fldChar w:fldCharType="separate"/>
+            </w:r>
+            <w:r>
+              <w:rPr>
+                <w:noProof/>
+                <w:webHidden/>
+              </w:rPr>
+              <w:t>7</w:t>
+            </w:r>
+            <w:r>
+              <w:rPr>
+                <w:noProof/>
+                <w:webHidden/>
+              </w:rPr>
+              <w:fldChar w:fldCharType="end"/>
+            </w:r>
+          </w:hyperlink>
+        </w:p>
+        <w:p>
+          <w:pPr>
+            <w:pStyle w:val="TOC3"/>
+            <w:tabs>
+              <w:tab w:val="right" w:leader="dot" w:pos="9016"/>
+            </w:tabs>
+            <w:rPr>
+              <w:rFonts w:eastAsiaTheme="minorEastAsia"/>
+              <w:noProof/>
+              <w:lang w:eastAsia="en-AU"/>
+            </w:rPr>
+          </w:pPr>
+          <w:hyperlink w:anchor="_Toc9940884" w:history="1">
+            <w:r>
+              <w:rPr>
+                <w:rStyle w:val="Hyperlink"/>
+                <w:noProof/>
+                <w:lang w:val="en-US"/>
+              </w:rPr>
+              <w:t>DrawableVector</w:t>
+            </w:r>
+            <w:r>
+              <w:rPr>
+                <w:noProof/>
+                <w:webHidden/>
+              </w:rPr>
+              <w:tab/>
+            </w:r>
+            <w:r>
+              <w:rPr>
+                <w:noProof/>
+                <w:webHidden/>
+              </w:rPr>
+              <w:fldChar w:fldCharType="begin"/>
+            </w:r>
+            <w:r>
+              <w:rPr>
+                <w:noProof/>
+                <w:webHidden/>
+              </w:rPr>
+              <w:instrText xml:space="preserve"> PAGEREF _Toc9940884 \h </w:instrText>
+            </w:r>
+            <w:r>
+              <w:rPr>
+                <w:noProof/>
+                <w:webHidden/>
+              </w:rPr>
+            </w:r>
+            <w:r>
+              <w:rPr>
+                <w:noProof/>
+                <w:webHidden/>
+              </w:rPr>
+              <w:fldChar w:fldCharType="separate"/>
+            </w:r>
+            <w:r>
+              <w:rPr>
+                <w:noProof/>
+                <w:webHidden/>
+              </w:rPr>
+              <w:t>7</w:t>
+            </w:r>
+            <w:r>
+              <w:rPr>
+                <w:noProof/>
+                <w:webHidden/>
+              </w:rPr>
+              <w:fldChar w:fldCharType="end"/>
+            </w:r>
+          </w:hyperlink>
+        </w:p>
+        <w:p>
+          <w:pPr>
+            <w:pStyle w:val="TOC3"/>
+            <w:tabs>
+              <w:tab w:val="right" w:leader="dot" w:pos="9016"/>
+            </w:tabs>
+            <w:rPr>
+              <w:rFonts w:eastAsiaTheme="minorEastAsia"/>
+              <w:noProof/>
+              <w:lang w:eastAsia="en-AU"/>
+            </w:rPr>
+          </w:pPr>
+          <w:hyperlink w:anchor="_Toc9940885" w:history="1">
+            <w:r>
+              <w:rPr>
+                <w:rStyle w:val="Hyperlink"/>
+                <w:noProof/>
+                <w:lang w:val="en-US"/>
+              </w:rPr>
+              <w:t>FixedPointVector</w:t>
+            </w:r>
+            <w:r>
+              <w:rPr>
+                <w:noProof/>
+                <w:webHidden/>
+              </w:rPr>
+              <w:tab/>
+            </w:r>
+            <w:r>
+              <w:rPr>
+                <w:noProof/>
+                <w:webHidden/>
+              </w:rPr>
+              <w:fldChar w:fldCharType="begin"/>
+            </w:r>
+            <w:r>
+              <w:rPr>
+                <w:noProof/>
+                <w:webHidden/>
+              </w:rPr>
+              <w:instrText xml:space="preserve"> PAGEREF _Toc9940885 \h </w:instrText>
+            </w:r>
+            <w:r>
+              <w:rPr>
+                <w:noProof/>
+                <w:webHidden/>
+              </w:rPr>
+            </w:r>
+            <w:r>
+              <w:rPr>
+                <w:noProof/>
+                <w:webHidden/>
+              </w:rPr>
+              <w:fldChar w:fldCharType="separate"/>
+            </w:r>
+            <w:r>
+              <w:rPr>
+                <w:noProof/>
+                <w:webHidden/>
+              </w:rPr>
+              <w:t>7</w:t>
+            </w:r>
+            <w:r>
+              <w:rPr>
+                <w:noProof/>
+                <w:webHidden/>
+              </w:rPr>
+              <w:fldChar w:fldCharType="end"/>
+            </w:r>
+          </w:hyperlink>
+        </w:p>
+        <w:p>
+          <w:pPr>
+            <w:pStyle w:val="TOC3"/>
+            <w:tabs>
+              <w:tab w:val="right" w:leader="dot" w:pos="9016"/>
+            </w:tabs>
+            <w:rPr>
+              <w:rFonts w:eastAsiaTheme="minorEastAsia"/>
+              <w:noProof/>
+              <w:lang w:eastAsia="en-AU"/>
+            </w:rPr>
+          </w:pPr>
+          <w:hyperlink w:anchor="_Toc9940886" w:history="1">
+            <w:r>
+              <w:rPr>
+                <w:rStyle w:val="Hyperlink"/>
+                <w:noProof/>
+                <w:lang w:val="en-US"/>
+              </w:rPr>
+              <w:t>Ellipses</w:t>
+            </w:r>
+            <w:r>
+              <w:rPr>
+                <w:noProof/>
+                <w:webHidden/>
+              </w:rPr>
+              <w:tab/>
+            </w:r>
+            <w:r>
+              <w:rPr>
+                <w:noProof/>
+                <w:webHidden/>
+              </w:rPr>
+              <w:fldChar w:fldCharType="begin"/>
+            </w:r>
+            <w:r>
+              <w:rPr>
+                <w:noProof/>
+                <w:webHidden/>
+              </w:rPr>
+              <w:instrText xml:space="preserve"> PAGEREF _Toc9940886 \h </w:instrText>
+            </w:r>
+            <w:r>
+              <w:rPr>
+                <w:noProof/>
+                <w:webHidden/>
+              </w:rPr>
+            </w:r>
+            <w:r>
+              <w:rPr>
+                <w:noProof/>
+                <w:webHidden/>
+              </w:rPr>
+              <w:fldChar w:fldCharType="separate"/>
+            </w:r>
+            <w:r>
+              <w:rPr>
+                <w:noProof/>
+                <w:webHidden/>
+              </w:rPr>
+              <w:t>7</w:t>
+            </w:r>
+            <w:r>
+              <w:rPr>
+                <w:noProof/>
+                <w:webHidden/>
+              </w:rPr>
+              <w:fldChar w:fldCharType="end"/>
+            </w:r>
+          </w:hyperlink>
+        </w:p>
+        <w:p>
+          <w:pPr>
+            <w:pStyle w:val="TOC3"/>
+            <w:tabs>
+              <w:tab w:val="right" w:leader="dot" w:pos="9016"/>
+            </w:tabs>
+            <w:rPr>
+              <w:rFonts w:eastAsiaTheme="minorEastAsia"/>
+              <w:noProof/>
+              <w:lang w:eastAsia="en-AU"/>
+            </w:rPr>
+          </w:pPr>
+          <w:hyperlink w:anchor="_Toc9940887" w:history="1">
+            <w:r>
+              <w:rPr>
+                <w:rStyle w:val="Hyperlink"/>
+                <w:noProof/>
+                <w:lang w:val="en-US"/>
+              </w:rPr>
+              <w:t>Line</w:t>
+            </w:r>
+            <w:r>
+              <w:rPr>
+                <w:noProof/>
+                <w:webHidden/>
+              </w:rPr>
+              <w:tab/>
+            </w:r>
+            <w:r>
+              <w:rPr>
+                <w:noProof/>
+                <w:webHidden/>
+              </w:rPr>
+              <w:fldChar w:fldCharType="begin"/>
+            </w:r>
+            <w:r>
+              <w:rPr>
+                <w:noProof/>
+                <w:webHidden/>
+              </w:rPr>
+              <w:instrText xml:space="preserve"> PAGEREF _Toc9940887 \h </w:instrText>
+            </w:r>
+            <w:r>
+              <w:rPr>
+                <w:noProof/>
+                <w:webHidden/>
+              </w:rPr>
+            </w:r>
+            <w:r>
+              <w:rPr>
+                <w:noProof/>
+                <w:webHidden/>
+              </w:rPr>
+              <w:fldChar w:fldCharType="separate"/>
+            </w:r>
+            <w:r>
+              <w:rPr>
+                <w:noProof/>
+                <w:webHidden/>
+              </w:rPr>
+              <w:t>7</w:t>
+            </w:r>
+            <w:r>
+              <w:rPr>
+                <w:noProof/>
+                <w:webHidden/>
+              </w:rPr>
+              <w:fldChar w:fldCharType="end"/>
+            </w:r>
+          </w:hyperlink>
+        </w:p>
+        <w:p>
+          <w:pPr>
+            <w:pStyle w:val="TOC3"/>
+            <w:tabs>
+              <w:tab w:val="right" w:leader="dot" w:pos="9016"/>
+            </w:tabs>
+            <w:rPr>
+              <w:rFonts w:eastAsiaTheme="minorEastAsia"/>
+              <w:noProof/>
+              <w:lang w:eastAsia="en-AU"/>
+            </w:rPr>
+          </w:pPr>
+          <w:hyperlink w:anchor="_Toc9940888" w:history="1">
+            <w:r>
+              <w:rPr>
+                <w:rStyle w:val="Hyperlink"/>
+                <w:noProof/>
+                <w:lang w:val="en-US"/>
+              </w:rPr>
+              <w:t>Point</w:t>
+            </w:r>
+            <w:r>
+              <w:rPr>
+                <w:noProof/>
+                <w:webHidden/>
+              </w:rPr>
+              <w:tab/>
+            </w:r>
+            <w:r>
+              <w:rPr>
+                <w:noProof/>
+                <w:webHidden/>
+              </w:rPr>
+              <w:fldChar w:fldCharType="begin"/>
+            </w:r>
+            <w:r>
+              <w:rPr>
+                <w:noProof/>
+                <w:webHidden/>
+              </w:rPr>
+              <w:instrText xml:space="preserve"> PAGEREF _Toc9940888 \h </w:instrText>
+            </w:r>
+            <w:r>
+              <w:rPr>
+                <w:noProof/>
+                <w:webHidden/>
+              </w:rPr>
+            </w:r>
+            <w:r>
+              <w:rPr>
+                <w:noProof/>
+                <w:webHidden/>
+              </w:rPr>
+              <w:fldChar w:fldCharType="separate"/>
+            </w:r>
+            <w:r>
+              <w:rPr>
+                <w:noProof/>
+                <w:webHidden/>
+              </w:rPr>
+              <w:t>7</w:t>
+            </w:r>
+            <w:r>
+              <w:rPr>
+                <w:noProof/>
+                <w:webHidden/>
+              </w:rPr>
+              <w:fldChar w:fldCharType="end"/>
+            </w:r>
+          </w:hyperlink>
+        </w:p>
+        <w:p>
+          <w:pPr>
+            <w:pStyle w:val="TOC3"/>
+            <w:tabs>
+              <w:tab w:val="right" w:leader="dot" w:pos="9016"/>
+            </w:tabs>
+            <w:rPr>
+              <w:rFonts w:eastAsiaTheme="minorEastAsia"/>
+              <w:noProof/>
+              <w:lang w:eastAsia="en-AU"/>
+            </w:rPr>
+          </w:pPr>
+          <w:hyperlink w:anchor="_Toc9940889" w:history="1">
+            <w:r>
+              <w:rPr>
+                <w:rStyle w:val="Hyperlink"/>
+                <w:noProof/>
+                <w:lang w:val="en-US"/>
+              </w:rPr>
+              <w:t>Polygon</w:t>
+            </w:r>
+            <w:r>
+              <w:rPr>
+                <w:noProof/>
+                <w:webHidden/>
+              </w:rPr>
+              <w:tab/>
+            </w:r>
+            <w:r>
+              <w:rPr>
+                <w:noProof/>
+                <w:webHidden/>
+              </w:rPr>
+              <w:fldChar w:fldCharType="begin"/>
+            </w:r>
+            <w:r>
+              <w:rPr>
+                <w:noProof/>
+                <w:webHidden/>
+              </w:rPr>
+              <w:instrText xml:space="preserve"> PAGEREF _Toc9940889 \h </w:instrText>
+            </w:r>
+            <w:r>
+              <w:rPr>
+                <w:noProof/>
+                <w:webHidden/>
+              </w:rPr>
+            </w:r>
+            <w:r>
+              <w:rPr>
+                <w:noProof/>
+                <w:webHidden/>
+              </w:rPr>
+              <w:fldChar w:fldCharType="separate"/>
+            </w:r>
+            <w:r>
+              <w:rPr>
+                <w:noProof/>
+                <w:webHidden/>
+              </w:rPr>
+              <w:t>7</w:t>
+            </w:r>
+            <w:r>
+              <w:rPr>
+                <w:noProof/>
+                <w:webHidden/>
+              </w:rPr>
+              <w:fldChar w:fldCharType="end"/>
+            </w:r>
+          </w:hyperlink>
+        </w:p>
+        <w:p>
+          <w:pPr>
+            <w:pStyle w:val="TOC3"/>
+            <w:tabs>
+              <w:tab w:val="right" w:leader="dot" w:pos="9016"/>
+            </w:tabs>
+            <w:rPr>
+              <w:rFonts w:eastAsiaTheme="minorEastAsia"/>
+              <w:noProof/>
+              <w:lang w:eastAsia="en-AU"/>
+            </w:rPr>
+          </w:pPr>
+          <w:hyperlink w:anchor="_Toc9940890" w:history="1">
+            <w:r>
+              <w:rPr>
+                <w:rStyle w:val="Hyperlink"/>
+                <w:noProof/>
+                <w:lang w:val="en-US"/>
+              </w:rPr>
+              <w:t>Rectangle</w:t>
+            </w:r>
+            <w:r>
+              <w:rPr>
+                <w:noProof/>
+                <w:webHidden/>
+              </w:rPr>
+              <w:tab/>
+            </w:r>
+            <w:r>
+              <w:rPr>
+                <w:noProof/>
+                <w:webHidden/>
+              </w:rPr>
+              <w:fldChar w:fldCharType="begin"/>
+            </w:r>
+            <w:r>
+              <w:rPr>
+                <w:noProof/>
+                <w:webHidden/>
+              </w:rPr>
+              <w:instrText xml:space="preserve"> PAGEREF _Toc9940890 \h </w:instrText>
+            </w:r>
+            <w:r>
+              <w:rPr>
+                <w:noProof/>
+                <w:webHidden/>
+              </w:rPr>
+            </w:r>
+            <w:r>
+              <w:rPr>
+                <w:noProof/>
+                <w:webHidden/>
+              </w:rPr>
+              <w:fldChar w:fldCharType="separate"/>
+            </w:r>
+            <w:r>
+              <w:rPr>
+                <w:noProof/>
+                <w:webHidden/>
+              </w:rPr>
+              <w:t>8</w:t>
+            </w:r>
+            <w:r>
+              <w:rPr>
+                <w:noProof/>
+                <w:webHidden/>
+              </w:rPr>
+              <w:fldChar w:fldCharType="end"/>
+            </w:r>
+          </w:hyperlink>
+        </w:p>
+        <w:p>
+          <w:pPr>
+            <w:pStyle w:val="TOC3"/>
+            <w:tabs>
+              <w:tab w:val="right" w:leader="dot" w:pos="9016"/>
+            </w:tabs>
+            <w:rPr>
+              <w:rFonts w:eastAsiaTheme="minorEastAsia"/>
+              <w:noProof/>
+              <w:lang w:eastAsia="en-AU"/>
+            </w:rPr>
+          </w:pPr>
+          <w:hyperlink w:anchor="_Toc9940891" w:history="1">
+            <w:r>
+              <w:rPr>
+                <w:rStyle w:val="Hyperlink"/>
+                <w:noProof/>
+                <w:lang w:val="en-US"/>
+              </w:rPr>
+              <w:t>VecFileException</w:t>
+            </w:r>
+            <w:r>
+              <w:rPr>
+                <w:noProof/>
+                <w:webHidden/>
+              </w:rPr>
+              <w:tab/>
+            </w:r>
+            <w:r>
+              <w:rPr>
+                <w:noProof/>
+                <w:webHidden/>
+              </w:rPr>
+              <w:fldChar w:fldCharType="begin"/>
+            </w:r>
+            <w:r>
+              <w:rPr>
+                <w:noProof/>
+                <w:webHidden/>
+              </w:rPr>
+              <w:instrText xml:space="preserve"> PAGEREF _Toc9940891 \h </w:instrText>
+            </w:r>
+            <w:r>
+              <w:rPr>
+                <w:noProof/>
+                <w:webHidden/>
+              </w:rPr>
+            </w:r>
+            <w:r>
+              <w:rPr>
+                <w:noProof/>
+                <w:webHidden/>
+              </w:rPr>
+              <w:fldChar w:fldCharType="separate"/>
+            </w:r>
+            <w:r>
+              <w:rPr>
+                <w:noProof/>
+                <w:webHidden/>
+              </w:rPr>
+              <w:t>8</w:t>
+            </w:r>
+            <w:r>
+              <w:rPr>
+                <w:noProof/>
+                <w:webHidden/>
+              </w:rPr>
+              <w:fldChar w:fldCharType="end"/>
+            </w:r>
+          </w:hyperlink>
+        </w:p>
+        <w:p>
+          <w:pPr>
+            <w:pStyle w:val="TOC3"/>
+            <w:tabs>
+              <w:tab w:val="right" w:leader="dot" w:pos="9016"/>
+            </w:tabs>
+            <w:rPr>
+              <w:rFonts w:eastAsiaTheme="minorEastAsia"/>
+              <w:noProof/>
+              <w:lang w:eastAsia="en-AU"/>
+            </w:rPr>
+          </w:pPr>
+          <w:hyperlink w:anchor="_Toc9940892" w:history="1">
+            <w:r>
+              <w:rPr>
+                <w:rStyle w:val="Hyperlink"/>
+                <w:noProof/>
+                <w:lang w:val="en-US"/>
+              </w:rPr>
+              <w:t>VecFileManager</w:t>
+            </w:r>
+            <w:r>
+              <w:rPr>
+                <w:noProof/>
+                <w:webHidden/>
+              </w:rPr>
+              <w:tab/>
+            </w:r>
+            <w:r>
+              <w:rPr>
+                <w:noProof/>
+                <w:webHidden/>
+              </w:rPr>
+              <w:fldChar w:fldCharType="begin"/>
+            </w:r>
+            <w:r>
+              <w:rPr>
+                <w:noProof/>
+                <w:webHidden/>
+              </w:rPr>
+              <w:instrText xml:space="preserve"> PAGEREF _Toc9940892 \h </w:instrText>
+            </w:r>
+            <w:r>
+              <w:rPr>
+                <w:noProof/>
+                <w:webHidden/>
+              </w:rPr>
+            </w:r>
+            <w:r>
+              <w:rPr>
+                <w:noProof/>
+                <w:webHidden/>
+              </w:rPr>
+              <w:fldChar w:fldCharType="separate"/>
+            </w:r>
+            <w:r>
+              <w:rPr>
+                <w:noProof/>
+                <w:webHidden/>
+              </w:rPr>
+              <w:t>8</w:t>
+            </w:r>
+            <w:r>
+              <w:rPr>
+                <w:noProof/>
+                <w:webHidden/>
+              </w:rPr>
+              <w:fldChar w:fldCharType="end"/>
+            </w:r>
+          </w:hyperlink>
+        </w:p>
+        <w:p>
+          <w:pPr>
+            <w:pStyle w:val="TOC3"/>
+            <w:tabs>
+              <w:tab w:val="right" w:leader="dot" w:pos="9016"/>
+            </w:tabs>
+            <w:rPr>
+              <w:rFonts w:eastAsiaTheme="minorEastAsia"/>
+              <w:noProof/>
+              <w:lang w:eastAsia="en-AU"/>
+            </w:rPr>
+          </w:pPr>
+          <w:hyperlink w:anchor="_Toc9940893" w:history="1">
+            <w:r>
+              <w:rPr>
+                <w:rStyle w:val="Hyperlink"/>
+                <w:noProof/>
+                <w:lang w:val="en-US"/>
+              </w:rPr>
+              <w:t>VectorCommand</w:t>
+            </w:r>
+            <w:r>
+              <w:rPr>
+                <w:noProof/>
+                <w:webHidden/>
+              </w:rPr>
+              <w:tab/>
+            </w:r>
+            <w:r>
+              <w:rPr>
+                <w:noProof/>
+                <w:webHidden/>
+              </w:rPr>
+              <w:fldChar w:fldCharType="begin"/>
+            </w:r>
+            <w:r>
+              <w:rPr>
+                <w:noProof/>
+                <w:webHidden/>
+              </w:rPr>
+              <w:instrText xml:space="preserve"> PAGEREF _Toc9940893 \h </w:instrText>
+            </w:r>
+            <w:r>
+              <w:rPr>
+                <w:noProof/>
+                <w:webHidden/>
+              </w:rPr>
+            </w:r>
+            <w:r>
+              <w:rPr>
+                <w:noProof/>
+                <w:webHidden/>
+              </w:rPr>
+              <w:fldChar w:fldCharType="separate"/>
+            </w:r>
+            <w:r>
+              <w:rPr>
+                <w:noProof/>
+                <w:webHidden/>
+              </w:rPr>
+              <w:t>8</w:t>
+            </w:r>
+            <w:r>
+              <w:rPr>
+                <w:noProof/>
+                <w:webHidden/>
+              </w:rPr>
+              <w:fldChar w:fldCharType="end"/>
+            </w:r>
+          </w:hyperlink>
+        </w:p>
+        <w:p>
+          <w:pPr>
+            <w:pStyle w:val="TOC2"/>
+            <w:tabs>
+              <w:tab w:val="right" w:leader="dot" w:pos="9016"/>
+            </w:tabs>
+            <w:rPr>
+              <w:rFonts w:eastAsiaTheme="minorEastAsia"/>
+              <w:noProof/>
+              <w:lang w:eastAsia="en-AU"/>
+            </w:rPr>
+          </w:pPr>
+          <w:hyperlink w:anchor="_Toc9940894" w:history="1">
+            <w:r>
+              <w:rPr>
+                <w:rStyle w:val="Hyperlink"/>
+                <w:noProof/>
+                <w:lang w:val="en-US"/>
+              </w:rPr>
+              <w:t>gui</w:t>
+            </w:r>
+            <w:r>
+              <w:rPr>
+                <w:noProof/>
+                <w:webHidden/>
+              </w:rPr>
+              <w:tab/>
+            </w:r>
+            <w:r>
+              <w:rPr>
+                <w:noProof/>
+                <w:webHidden/>
+              </w:rPr>
+              <w:fldChar w:fldCharType="begin"/>
+            </w:r>
+            <w:r>
+              <w:rPr>
+                <w:noProof/>
+                <w:webHidden/>
+              </w:rPr>
+              <w:instrText xml:space="preserve"> PAGEREF _Toc9940894 \h </w:instrText>
+            </w:r>
+            <w:r>
+              <w:rPr>
+                <w:noProof/>
+                <w:webHidden/>
+              </w:rPr>
+            </w:r>
+            <w:r>
+              <w:rPr>
+                <w:noProof/>
+                <w:webHidden/>
+              </w:rPr>
+              <w:fldChar w:fldCharType="separate"/>
+            </w:r>
+            <w:r>
+              <w:rPr>
+                <w:noProof/>
+                <w:webHidden/>
+              </w:rPr>
+              <w:t>8</w:t>
+            </w:r>
+            <w:r>
+              <w:rPr>
+                <w:noProof/>
+                <w:webHidden/>
+              </w:rPr>
+              <w:fldChar w:fldCharType="end"/>
+            </w:r>
+          </w:hyperlink>
+        </w:p>
+        <w:p>
+          <w:pPr>
+            <w:pStyle w:val="TOC3"/>
+            <w:tabs>
+              <w:tab w:val="right" w:leader="dot" w:pos="9016"/>
+            </w:tabs>
+            <w:rPr>
+              <w:rFonts w:eastAsiaTheme="minorEastAsia"/>
+              <w:noProof/>
+              <w:lang w:eastAsia="en-AU"/>
+            </w:rPr>
+          </w:pPr>
+          <w:hyperlink w:anchor="_Toc9940895" w:history="1">
+            <w:r>
+              <w:rPr>
+                <w:rStyle w:val="Hyperlink"/>
+                <w:noProof/>
+                <w:lang w:val="en-US"/>
+              </w:rPr>
+              <w:t>GUI</w:t>
+            </w:r>
+            <w:r>
+              <w:rPr>
+                <w:noProof/>
+                <w:webHidden/>
+              </w:rPr>
+              <w:tab/>
+            </w:r>
+            <w:r>
+              <w:rPr>
+                <w:noProof/>
+                <w:webHidden/>
+              </w:rPr>
+              <w:fldChar w:fldCharType="begin"/>
+            </w:r>
+            <w:r>
+              <w:rPr>
+                <w:noProof/>
+                <w:webHidden/>
+              </w:rPr>
+              <w:instrText xml:space="preserve"> PAGEREF _Toc9940895 \h </w:instrText>
+            </w:r>
+            <w:r>
+              <w:rPr>
+                <w:noProof/>
+                <w:webHidden/>
+              </w:rPr>
+            </w:r>
+            <w:r>
+              <w:rPr>
+                <w:noProof/>
+                <w:webHidden/>
+              </w:rPr>
+              <w:fldChar w:fldCharType="separate"/>
+            </w:r>
+            <w:r>
+              <w:rPr>
+                <w:noProof/>
+                <w:webHidden/>
+              </w:rPr>
+              <w:t>8</w:t>
+            </w:r>
+            <w:r>
+              <w:rPr>
+                <w:noProof/>
+                <w:webHidden/>
+              </w:rPr>
+              <w:fldChar w:fldCharType="end"/>
+            </w:r>
+          </w:hyperlink>
+        </w:p>
+        <w:p>
+          <w:pPr>
+            <w:pStyle w:val="TOC3"/>
+            <w:tabs>
+              <w:tab w:val="right" w:leader="dot" w:pos="9016"/>
+            </w:tabs>
+            <w:rPr>
+              <w:rFonts w:eastAsiaTheme="minorEastAsia"/>
+              <w:noProof/>
+              <w:lang w:eastAsia="en-AU"/>
+            </w:rPr>
+          </w:pPr>
+          <w:hyperlink w:anchor="_Toc9940896" w:history="1">
+            <w:r>
+              <w:rPr>
+                <w:rStyle w:val="Hyperlink"/>
+                <w:noProof/>
+                <w:lang w:val="en-US"/>
+              </w:rPr>
+              <w:t>VecCanvas</w:t>
+            </w:r>
+            <w:r>
+              <w:rPr>
+                <w:noProof/>
+                <w:webHidden/>
+              </w:rPr>
+              <w:tab/>
+            </w:r>
+            <w:r>
+              <w:rPr>
+                <w:noProof/>
+                <w:webHidden/>
+              </w:rPr>
+              <w:fldChar w:fldCharType="begin"/>
+            </w:r>
+            <w:r>
+              <w:rPr>
+                <w:noProof/>
+                <w:webHidden/>
+              </w:rPr>
+              <w:instrText xml:space="preserve"> PAGEREF _Toc9940896 \h </w:instrText>
+            </w:r>
+            <w:r>
+              <w:rPr>
+                <w:noProof/>
+                <w:webHidden/>
+              </w:rPr>
+            </w:r>
+            <w:r>
+              <w:rPr>
+                <w:noProof/>
+                <w:webHidden/>
+              </w:rPr>
+              <w:fldChar w:fldCharType="separate"/>
+            </w:r>
+            <w:r>
+              <w:rPr>
+                <w:noProof/>
+                <w:webHidden/>
+              </w:rPr>
+              <w:t>8</w:t>
+            </w:r>
+            <w:r>
+              <w:rPr>
+                <w:noProof/>
+                <w:webHidden/>
+              </w:rPr>
+              <w:fldChar w:fldCharType="end"/>
+            </w:r>
+          </w:hyperlink>
+        </w:p>
+        <w:p>
+          <w:pPr>
+            <w:pStyle w:val="TOC3"/>
+            <w:tabs>
+              <w:tab w:val="right" w:leader="dot" w:pos="9016"/>
+            </w:tabs>
+            <w:rPr>
+              <w:rFonts w:eastAsiaTheme="minorEastAsia"/>
+              <w:noProof/>
+              <w:lang w:eastAsia="en-AU"/>
+            </w:rPr>
+          </w:pPr>
+          <w:hyperlink w:anchor="_Toc9940897" w:history="1">
+            <w:r>
+              <w:rPr>
+                <w:rStyle w:val="Hyperlink"/>
+                <w:noProof/>
+                <w:lang w:val="en-US"/>
+              </w:rPr>
+              <w:t>VecColorButtonPanel</w:t>
+            </w:r>
+            <w:r>
+              <w:rPr>
+                <w:noProof/>
+                <w:webHidden/>
+              </w:rPr>
+              <w:tab/>
+            </w:r>
+            <w:r>
+              <w:rPr>
+                <w:noProof/>
+                <w:webHidden/>
+              </w:rPr>
+              <w:fldChar w:fldCharType="begin"/>
+            </w:r>
+            <w:r>
+              <w:rPr>
+                <w:noProof/>
+                <w:webHidden/>
+              </w:rPr>
+              <w:instrText xml:space="preserve"> PAGEREF _Toc9940897 \h </w:instrText>
+            </w:r>
+            <w:r>
+              <w:rPr>
+                <w:noProof/>
+                <w:webHidden/>
+              </w:rPr>
+            </w:r>
+            <w:r>
+              <w:rPr>
+                <w:noProof/>
+                <w:webHidden/>
+              </w:rPr>
+              <w:fldChar w:fldCharType="separate"/>
+            </w:r>
+            <w:r>
+              <w:rPr>
+                <w:noProof/>
+                <w:webHidden/>
+              </w:rPr>
+              <w:t>8</w:t>
+            </w:r>
+            <w:r>
+              <w:rPr>
+                <w:noProof/>
+                <w:webHidden/>
+              </w:rPr>
+              <w:fldChar w:fldCharType="end"/>
+            </w:r>
+          </w:hyperlink>
+        </w:p>
+        <w:p>
+          <w:pPr>
+            <w:pStyle w:val="TOC3"/>
+            <w:tabs>
+              <w:tab w:val="right" w:leader="dot" w:pos="9016"/>
+            </w:tabs>
+            <w:rPr>
+              <w:rFonts w:eastAsiaTheme="minorEastAsia"/>
+              <w:noProof/>
+              <w:lang w:eastAsia="en-AU"/>
+            </w:rPr>
+          </w:pPr>
+          <w:hyperlink w:anchor="_Toc9940898" w:history="1">
+            <w:r>
+              <w:rPr>
+                <w:rStyle w:val="Hyperlink"/>
+                <w:noProof/>
+                <w:lang w:val="en-US"/>
+              </w:rPr>
+              <w:t>VecCommandButtonPanel</w:t>
+            </w:r>
+            <w:r>
+              <w:rPr>
+                <w:noProof/>
+                <w:webHidden/>
+              </w:rPr>
+              <w:tab/>
+            </w:r>
+            <w:r>
+              <w:rPr>
+                <w:noProof/>
+                <w:webHidden/>
+              </w:rPr>
+              <w:fldChar w:fldCharType="begin"/>
+            </w:r>
+            <w:r>
+              <w:rPr>
+                <w:noProof/>
+                <w:webHidden/>
+              </w:rPr>
+              <w:instrText xml:space="preserve"> PAGEREF _Toc9940898 \h </w:instrText>
+            </w:r>
+            <w:r>
+              <w:rPr>
+                <w:noProof/>
+                <w:webHidden/>
+              </w:rPr>
+            </w:r>
+            <w:r>
+              <w:rPr>
+                <w:noProof/>
+                <w:webHidden/>
+              </w:rPr>
+              <w:fldChar w:fldCharType="separate"/>
+            </w:r>
+            <w:r>
+              <w:rPr>
+                <w:noProof/>
+                <w:webHidden/>
+              </w:rPr>
+              <w:t>8</w:t>
+            </w:r>
+            <w:r>
+              <w:rPr>
+                <w:noProof/>
+                <w:webHidden/>
+              </w:rPr>
+              <w:fldChar w:fldCharType="end"/>
+            </w:r>
+          </w:hyperlink>
+        </w:p>
+        <w:p>
+          <w:pPr>
+            <w:pStyle w:val="TOC3"/>
+            <w:tabs>
+              <w:tab w:val="right" w:leader="dot" w:pos="9016"/>
+            </w:tabs>
+            <w:rPr>
+              <w:rFonts w:eastAsiaTheme="minorEastAsia"/>
+              <w:noProof/>
+              <w:lang w:eastAsia="en-AU"/>
+            </w:rPr>
+          </w:pPr>
+          <w:hyperlink w:anchor="_Toc9940899" w:history="1">
+            <w:r>
+              <w:rPr>
+                <w:rStyle w:val="Hyperlink"/>
+                <w:noProof/>
+                <w:lang w:val="en-US"/>
+              </w:rPr>
+              <w:t>VecPainterMenuBar</w:t>
+            </w:r>
+            <w:r>
+              <w:rPr>
+                <w:noProof/>
+                <w:webHidden/>
+              </w:rPr>
+              <w:tab/>
+            </w:r>
+            <w:r>
+              <w:rPr>
+                <w:noProof/>
+                <w:webHidden/>
+              </w:rPr>
+              <w:fldChar w:fldCharType="begin"/>
+            </w:r>
+            <w:r>
+              <w:rPr>
+                <w:noProof/>
+                <w:webHidden/>
+              </w:rPr>
+              <w:instrText xml:space="preserve"> PAGEREF _Toc9940899 \h </w:instrText>
+            </w:r>
+            <w:r>
+              <w:rPr>
+                <w:noProof/>
+                <w:webHidden/>
+              </w:rPr>
+            </w:r>
+            <w:r>
+              <w:rPr>
+                <w:noProof/>
+                <w:webHidden/>
+              </w:rPr>
+              <w:fldChar w:fldCharType="separate"/>
+            </w:r>
+            <w:r>
+              <w:rPr>
+                <w:noProof/>
+                <w:webHidden/>
+              </w:rPr>
+              <w:t>8</w:t>
             </w:r>
             <w:r>
               <w:rPr>
@@ -685,10 +1904,12 @@
               <w:tab w:val="right" w:leader="dot" w:pos="9016"/>
             </w:tabs>
             <w:rPr>
+              <w:rFonts w:eastAsiaTheme="minorEastAsia"/>
               <w:noProof/>
+              <w:lang w:eastAsia="en-AU"/>
             </w:rPr>
           </w:pPr>
-          <w:hyperlink w:anchor="_Toc9872225" w:history="1">
+          <w:hyperlink w:anchor="_Toc9940900" w:history="1">
             <w:r>
               <w:rPr>
                 <w:rStyle w:val="Hyperlink"/>
@@ -716,7 +1937,7 @@
                 <w:noProof/>
                 <w:webHidden/>
               </w:rPr>
-              <w:instrText xml:space="preserve"> PAGEREF _Toc9872225 \h </w:instrText>
+              <w:instrText xml:space="preserve"> PAGEREF _Toc9940900 \h </w:instrText>
             </w:r>
             <w:r>
               <w:rPr>
@@ -736,7 +1957,149 @@
                 <w:noProof/>
                 <w:webHidden/>
               </w:rPr>
-              <w:t>4</w:t>
+              <w:t>8</w:t>
+            </w:r>
+            <w:r>
+              <w:rPr>
+                <w:noProof/>
+                <w:webHidden/>
+              </w:rPr>
+              <w:fldChar w:fldCharType="end"/>
+            </w:r>
+          </w:hyperlink>
+        </w:p>
+        <w:p>
+          <w:pPr>
+            <w:pStyle w:val="TOC2"/>
+            <w:tabs>
+              <w:tab w:val="right" w:leader="dot" w:pos="9016"/>
+            </w:tabs>
+            <w:rPr>
+              <w:rFonts w:eastAsiaTheme="minorEastAsia"/>
+              <w:noProof/>
+              <w:lang w:eastAsia="en-AU"/>
+            </w:rPr>
+          </w:pPr>
+          <w:hyperlink w:anchor="_Toc9940901" w:history="1">
+            <w:r>
+              <w:rPr>
+                <w:rStyle w:val="Hyperlink"/>
+                <w:noProof/>
+                <w:lang w:val="en-US"/>
+              </w:rPr>
+              <w:t>Deliver Early and Deliver Often</w:t>
+            </w:r>
+            <w:r>
+              <w:rPr>
+                <w:noProof/>
+                <w:webHidden/>
+              </w:rPr>
+              <w:tab/>
+            </w:r>
+            <w:r>
+              <w:rPr>
+                <w:noProof/>
+                <w:webHidden/>
+              </w:rPr>
+              <w:fldChar w:fldCharType="begin"/>
+            </w:r>
+            <w:r>
+              <w:rPr>
+                <w:noProof/>
+                <w:webHidden/>
+              </w:rPr>
+              <w:instrText xml:space="preserve"> PAGEREF _Toc9940901 \h </w:instrText>
+            </w:r>
+            <w:r>
+              <w:rPr>
+                <w:noProof/>
+                <w:webHidden/>
+              </w:rPr>
+            </w:r>
+            <w:r>
+              <w:rPr>
+                <w:noProof/>
+                <w:webHidden/>
+              </w:rPr>
+              <w:fldChar w:fldCharType="separate"/>
+            </w:r>
+            <w:r>
+              <w:rPr>
+                <w:noProof/>
+                <w:webHidden/>
+              </w:rPr>
+              <w:t>8</w:t>
+            </w:r>
+            <w:r>
+              <w:rPr>
+                <w:noProof/>
+                <w:webHidden/>
+              </w:rPr>
+              <w:fldChar w:fldCharType="end"/>
+            </w:r>
+          </w:hyperlink>
+        </w:p>
+        <w:p>
+          <w:pPr>
+            <w:pStyle w:val="TOC2"/>
+            <w:tabs>
+              <w:tab w:val="right" w:leader="dot" w:pos="9016"/>
+            </w:tabs>
+            <w:rPr>
+              <w:rFonts w:eastAsiaTheme="minorEastAsia"/>
+              <w:noProof/>
+              <w:lang w:eastAsia="en-AU"/>
+            </w:rPr>
+          </w:pPr>
+          <w:hyperlink w:anchor="_Toc9940902" w:history="1">
+            <w:r>
+              <w:rPr>
+                <w:rStyle w:val="Hyperlink"/>
+                <w:noProof/>
+                <w:lang w:val="en-US"/>
+              </w:rPr>
+              <w:t>Working Software</w:t>
+            </w:r>
+            <w:r>
+              <w:rPr>
+                <w:noProof/>
+                <w:webHidden/>
+              </w:rPr>
+              <w:tab/>
+            </w:r>
+            <w:r>
+              <w:rPr>
+                <w:noProof/>
+                <w:webHidden/>
+              </w:rPr>
+              <w:fldChar w:fldCharType="begin"/>
+            </w:r>
+            <w:r>
+              <w:rPr>
+                <w:noProof/>
+                <w:webHidden/>
+              </w:rPr>
+              <w:instrText xml:space="preserve"> PAGEREF _Toc9940902 \h </w:instrText>
+            </w:r>
+            <w:r>
+              <w:rPr>
+                <w:noProof/>
+                <w:webHidden/>
+              </w:rPr>
+            </w:r>
+            <w:r>
+              <w:rPr>
+                <w:noProof/>
+                <w:webHidden/>
+              </w:rPr>
+              <w:fldChar w:fldCharType="separate"/>
+            </w:r>
+            <w:r>
+              <w:rPr>
+                <w:noProof/>
+                <w:webHidden/>
+              </w:rPr>
+              <w:t>8</w:t>
             </w:r>
             <w:r>
               <w:rPr>
@@ -754,10 +2117,12 @@
               <w:tab w:val="right" w:leader="dot" w:pos="9016"/>
             </w:tabs>
             <w:rPr>
+              <w:rFonts w:eastAsiaTheme="minorEastAsia"/>
               <w:noProof/>
+              <w:lang w:eastAsia="en-AU"/>
             </w:rPr>
           </w:pPr>
-          <w:hyperlink w:anchor="_Toc9872226" w:history="1">
+          <w:hyperlink w:anchor="_Toc9940903" w:history="1">
             <w:r>
               <w:rPr>
                 <w:rStyle w:val="Hyperlink"/>
@@ -785,7 +2150,7 @@
                 <w:noProof/>
                 <w:webHidden/>
               </w:rPr>
-              <w:instrText xml:space="preserve"> PAGEREF _Toc9872226 \h </w:instrText>
+              <w:instrText xml:space="preserve"> PAGEREF _Toc9940903 \h </w:instrText>
             </w:r>
             <w:r>
               <w:rPr>
@@ -805,7 +2170,291 @@
                 <w:noProof/>
                 <w:webHidden/>
               </w:rPr>
-              <w:t>4</w:t>
+              <w:t>9</w:t>
+            </w:r>
+            <w:r>
+              <w:rPr>
+                <w:noProof/>
+                <w:webHidden/>
+              </w:rPr>
+              <w:fldChar w:fldCharType="end"/>
+            </w:r>
+          </w:hyperlink>
+        </w:p>
+        <w:p>
+          <w:pPr>
+            <w:pStyle w:val="TOC2"/>
+            <w:tabs>
+              <w:tab w:val="right" w:leader="dot" w:pos="9016"/>
+            </w:tabs>
+            <w:rPr>
+              <w:rFonts w:eastAsiaTheme="minorEastAsia"/>
+              <w:noProof/>
+              <w:lang w:eastAsia="en-AU"/>
+            </w:rPr>
+          </w:pPr>
+          <w:hyperlink w:anchor="_Toc9940904" w:history="1">
+            <w:r>
+              <w:rPr>
+                <w:rStyle w:val="Hyperlink"/>
+                <w:noProof/>
+                <w:lang w:val="en-US"/>
+              </w:rPr>
+              <w:t>Abstraction</w:t>
+            </w:r>
+            <w:r>
+              <w:rPr>
+                <w:noProof/>
+                <w:webHidden/>
+              </w:rPr>
+              <w:tab/>
+            </w:r>
+            <w:r>
+              <w:rPr>
+                <w:noProof/>
+                <w:webHidden/>
+              </w:rPr>
+              <w:fldChar w:fldCharType="begin"/>
+            </w:r>
+            <w:r>
+              <w:rPr>
+                <w:noProof/>
+                <w:webHidden/>
+              </w:rPr>
+              <w:instrText xml:space="preserve"> PAGEREF _Toc9940904 \h </w:instrText>
+            </w:r>
+            <w:r>
+              <w:rPr>
+                <w:noProof/>
+                <w:webHidden/>
+              </w:rPr>
+            </w:r>
+            <w:r>
+              <w:rPr>
+                <w:noProof/>
+                <w:webHidden/>
+              </w:rPr>
+              <w:fldChar w:fldCharType="separate"/>
+            </w:r>
+            <w:r>
+              <w:rPr>
+                <w:noProof/>
+                <w:webHidden/>
+              </w:rPr>
+              <w:t>9</w:t>
+            </w:r>
+            <w:r>
+              <w:rPr>
+                <w:noProof/>
+                <w:webHidden/>
+              </w:rPr>
+              <w:fldChar w:fldCharType="end"/>
+            </w:r>
+          </w:hyperlink>
+        </w:p>
+        <w:p>
+          <w:pPr>
+            <w:pStyle w:val="TOC2"/>
+            <w:tabs>
+              <w:tab w:val="right" w:leader="dot" w:pos="9016"/>
+            </w:tabs>
+            <w:rPr>
+              <w:rFonts w:eastAsiaTheme="minorEastAsia"/>
+              <w:noProof/>
+              <w:lang w:eastAsia="en-AU"/>
+            </w:rPr>
+          </w:pPr>
+          <w:hyperlink w:anchor="_Toc9940905" w:history="1">
+            <w:r>
+              <w:rPr>
+                <w:rStyle w:val="Hyperlink"/>
+                <w:noProof/>
+                <w:lang w:val="en-US"/>
+              </w:rPr>
+              <w:t>Inheritance</w:t>
+            </w:r>
+            <w:r>
+              <w:rPr>
+                <w:noProof/>
+                <w:webHidden/>
+              </w:rPr>
+              <w:tab/>
+            </w:r>
+            <w:r>
+              <w:rPr>
+                <w:noProof/>
+                <w:webHidden/>
+              </w:rPr>
+              <w:fldChar w:fldCharType="begin"/>
+            </w:r>
+            <w:r>
+              <w:rPr>
+                <w:noProof/>
+                <w:webHidden/>
+              </w:rPr>
+              <w:instrText xml:space="preserve"> PAGEREF _Toc9940905 \h </w:instrText>
+            </w:r>
+            <w:r>
+              <w:rPr>
+                <w:noProof/>
+                <w:webHidden/>
+              </w:rPr>
+            </w:r>
+            <w:r>
+              <w:rPr>
+                <w:noProof/>
+                <w:webHidden/>
+              </w:rPr>
+              <w:fldChar w:fldCharType="separate"/>
+            </w:r>
+            <w:r>
+              <w:rPr>
+                <w:noProof/>
+                <w:webHidden/>
+              </w:rPr>
+              <w:t>9</w:t>
+            </w:r>
+            <w:r>
+              <w:rPr>
+                <w:noProof/>
+                <w:webHidden/>
+              </w:rPr>
+              <w:fldChar w:fldCharType="end"/>
+            </w:r>
+          </w:hyperlink>
+        </w:p>
+        <w:p>
+          <w:pPr>
+            <w:pStyle w:val="TOC2"/>
+            <w:tabs>
+              <w:tab w:val="right" w:leader="dot" w:pos="9016"/>
+            </w:tabs>
+            <w:rPr>
+              <w:rFonts w:eastAsiaTheme="minorEastAsia"/>
+              <w:noProof/>
+              <w:lang w:eastAsia="en-AU"/>
+            </w:rPr>
+          </w:pPr>
+          <w:hyperlink w:anchor="_Toc9940906" w:history="1">
+            <w:r>
+              <w:rPr>
+                <w:rStyle w:val="Hyperlink"/>
+                <w:noProof/>
+                <w:lang w:val="en-US"/>
+              </w:rPr>
+              <w:t>Encapsulation</w:t>
+            </w:r>
+            <w:r>
+              <w:rPr>
+                <w:noProof/>
+                <w:webHidden/>
+              </w:rPr>
+              <w:tab/>
+            </w:r>
+            <w:r>
+              <w:rPr>
+                <w:noProof/>
+                <w:webHidden/>
+              </w:rPr>
+              <w:fldChar w:fldCharType="begin"/>
+            </w:r>
+            <w:r>
+              <w:rPr>
+                <w:noProof/>
+                <w:webHidden/>
+              </w:rPr>
+              <w:instrText xml:space="preserve"> PAGEREF _Toc9940906 \h </w:instrText>
+            </w:r>
+            <w:r>
+              <w:rPr>
+                <w:noProof/>
+                <w:webHidden/>
+              </w:rPr>
+            </w:r>
+            <w:r>
+              <w:rPr>
+                <w:noProof/>
+                <w:webHidden/>
+              </w:rPr>
+              <w:fldChar w:fldCharType="separate"/>
+            </w:r>
+            <w:r>
+              <w:rPr>
+                <w:noProof/>
+                <w:webHidden/>
+              </w:rPr>
+              <w:t>9</w:t>
+            </w:r>
+            <w:r>
+              <w:rPr>
+                <w:noProof/>
+                <w:webHidden/>
+              </w:rPr>
+              <w:fldChar w:fldCharType="end"/>
+            </w:r>
+          </w:hyperlink>
+        </w:p>
+        <w:p>
+          <w:pPr>
+            <w:pStyle w:val="TOC2"/>
+            <w:tabs>
+              <w:tab w:val="right" w:leader="dot" w:pos="9016"/>
+            </w:tabs>
+            <w:rPr>
+              <w:rFonts w:eastAsiaTheme="minorEastAsia"/>
+              <w:noProof/>
+              <w:lang w:eastAsia="en-AU"/>
+            </w:rPr>
+          </w:pPr>
+          <w:hyperlink w:anchor="_Toc9940907" w:history="1">
+            <w:r>
+              <w:rPr>
+                <w:rStyle w:val="Hyperlink"/>
+                <w:noProof/>
+                <w:lang w:val="en-US"/>
+              </w:rPr>
+              <w:t>Polymorphism</w:t>
+            </w:r>
+            <w:r>
+              <w:rPr>
+                <w:noProof/>
+                <w:webHidden/>
+              </w:rPr>
+              <w:tab/>
+            </w:r>
+            <w:r>
+              <w:rPr>
+                <w:noProof/>
+                <w:webHidden/>
+              </w:rPr>
+              <w:fldChar w:fldCharType="begin"/>
+            </w:r>
+            <w:r>
+              <w:rPr>
+                <w:noProof/>
+                <w:webHidden/>
+              </w:rPr>
+              <w:instrText xml:space="preserve"> PAGEREF _Toc9940907 \h </w:instrText>
+            </w:r>
+            <w:r>
+              <w:rPr>
+                <w:noProof/>
+                <w:webHidden/>
+              </w:rPr>
+            </w:r>
+            <w:r>
+              <w:rPr>
+                <w:noProof/>
+                <w:webHidden/>
+              </w:rPr>
+              <w:fldChar w:fldCharType="separate"/>
+            </w:r>
+            <w:r>
+              <w:rPr>
+                <w:noProof/>
+                <w:webHidden/>
+              </w:rPr>
+              <w:t>9</w:t>
             </w:r>
             <w:r>
               <w:rPr>
@@ -875,107 +2524,16 @@
     </w:p>
     <w:p>
       <w:pPr>
-        <w:rPr>
-          <w:sz w:val="36"/>
-          <w:szCs w:val="36"/>
-          <w:lang w:val="en-US"/>
-        </w:rPr>
-      </w:pPr>
-    </w:p>
-    <w:p>
-      <w:pPr>
-        <w:rPr>
-          <w:sz w:val="36"/>
-          <w:szCs w:val="36"/>
-          <w:lang w:val="en-US"/>
-        </w:rPr>
-      </w:pPr>
-    </w:p>
-    <w:p>
-      <w:pPr>
-        <w:rPr>
-          <w:sz w:val="36"/>
-          <w:szCs w:val="36"/>
-          <w:lang w:val="en-US"/>
-        </w:rPr>
-      </w:pPr>
-    </w:p>
-    <w:p>
-      <w:pPr>
-        <w:rPr>
-          <w:sz w:val="36"/>
-          <w:szCs w:val="36"/>
-          <w:lang w:val="en-US"/>
-        </w:rPr>
-      </w:pPr>
-    </w:p>
-    <w:p>
-      <w:pPr>
-        <w:rPr>
-          <w:sz w:val="36"/>
-          <w:szCs w:val="36"/>
-          <w:lang w:val="en-US"/>
-        </w:rPr>
-      </w:pPr>
-    </w:p>
-    <w:p>
-      <w:pPr>
-        <w:rPr>
-          <w:sz w:val="36"/>
-          <w:szCs w:val="36"/>
-          <w:lang w:val="en-US"/>
-        </w:rPr>
-      </w:pPr>
-    </w:p>
-    <w:p>
-      <w:pPr>
-        <w:rPr>
-          <w:sz w:val="36"/>
-          <w:szCs w:val="36"/>
-          <w:lang w:val="en-US"/>
-        </w:rPr>
-      </w:pPr>
-    </w:p>
-    <w:p>
-      <w:pPr>
-        <w:rPr>
-          <w:sz w:val="36"/>
-          <w:szCs w:val="36"/>
-          <w:lang w:val="en-US"/>
-        </w:rPr>
-      </w:pPr>
-    </w:p>
-    <w:p>
-      <w:pPr>
-        <w:rPr>
-          <w:sz w:val="36"/>
-          <w:szCs w:val="36"/>
-          <w:lang w:val="en-US"/>
-        </w:rPr>
-      </w:pPr>
-    </w:p>
-    <w:p>
-      <w:pPr>
-        <w:rPr>
-          <w:sz w:val="36"/>
-          <w:szCs w:val="36"/>
-          <w:lang w:val="en-US"/>
-        </w:rPr>
-      </w:pPr>
-    </w:p>
-    <w:p>
-      <w:pPr>
         <w:pStyle w:val="Heading1"/>
         <w:rPr>
           <w:lang w:val="en-US"/>
         </w:rPr>
       </w:pPr>
-      <w:bookmarkStart w:id="0" w:name="_Toc9872219"/>
-      <w:r>
-        <w:rPr>
-          <w:lang w:val="en-US"/>
-        </w:rPr>
-        <w:lastRenderedPageBreak/>
+      <w:bookmarkStart w:id="0" w:name="_Toc9940877"/>
+      <w:r>
+        <w:rPr>
+          <w:lang w:val="en-US"/>
+        </w:rPr>
         <w:t>Instructions</w:t>
       </w:r>
       <w:bookmarkEnd w:id="0"/>
@@ -994,7 +2552,7 @@
           <w:lang w:val="en-US"/>
         </w:rPr>
       </w:pPr>
-      <w:bookmarkStart w:id="1" w:name="_Toc9872220"/>
+      <w:bookmarkStart w:id="1" w:name="_Toc9940878"/>
       <w:r>
         <w:rPr>
           <w:lang w:val="en-US"/>
@@ -1057,7 +2615,7 @@
                     </pic:cNvPicPr>
                   </pic:nvPicPr>
                   <pic:blipFill>
-                    <a:blip r:embed="rId5">
+                    <a:blip r:embed="rId6">
                       <a:extLst>
                         <a:ext uri="{28A0092B-C50C-407E-A947-70E740481C1C}">
                           <a14:useLocalDpi xmlns:a14="http://schemas.microsoft.com/office/drawing/2010/main" val="0"/>
@@ -1226,7 +2784,7 @@
                     </pic:cNvPicPr>
                   </pic:nvPicPr>
                   <pic:blipFill>
-                    <a:blip r:embed="rId6">
+                    <a:blip r:embed="rId7">
                       <a:extLst>
                         <a:ext uri="{28A0092B-C50C-407E-A947-70E740481C1C}">
                           <a14:useLocalDpi xmlns:a14="http://schemas.microsoft.com/office/drawing/2010/main" val="0"/>
@@ -1320,6 +2878,7 @@
         <w:rPr>
           <w:noProof/>
         </w:rPr>
+        <w:lastRenderedPageBreak/>
         <w:drawing>
           <wp:inline distT="0" distB="0" distL="0" distR="0" wp14:anchorId="627324D3" wp14:editId="1B27AE72">
             <wp:extent cx="1774209" cy="2093008"/>
@@ -1338,7 +2897,7 @@
                     </pic:cNvPicPr>
                   </pic:nvPicPr>
                   <pic:blipFill>
-                    <a:blip r:embed="rId7">
+                    <a:blip r:embed="rId8">
                       <a:extLst>
                         <a:ext uri="{28A0092B-C50C-407E-A947-70E740481C1C}">
                           <a14:useLocalDpi xmlns:a14="http://schemas.microsoft.com/office/drawing/2010/main" val="0"/>
@@ -1510,7 +3069,7 @@
                     </pic:cNvPicPr>
                   </pic:nvPicPr>
                   <pic:blipFill>
-                    <a:blip r:embed="rId8">
+                    <a:blip r:embed="rId9">
                       <a:extLst>
                         <a:ext uri="{28A0092B-C50C-407E-A947-70E740481C1C}">
                           <a14:useLocalDpi xmlns:a14="http://schemas.microsoft.com/office/drawing/2010/main" val="0"/>
@@ -1556,7 +3115,7 @@
           <w:lang w:val="en-US"/>
         </w:rPr>
       </w:pPr>
-      <w:bookmarkStart w:id="2" w:name="_Toc9872221"/>
+      <w:bookmarkStart w:id="2" w:name="_Toc9940879"/>
       <w:r>
         <w:rPr>
           <w:lang w:val="en-US"/>
@@ -1717,6 +3276,7 @@
           <w:noProof/>
           <w:lang w:val="en-US"/>
         </w:rPr>
+        <w:lastRenderedPageBreak/>
         <w:drawing>
           <wp:inline distT="0" distB="0" distL="0" distR="0" wp14:anchorId="18641856" wp14:editId="58D6F19E">
             <wp:extent cx="3773606" cy="2602144"/>
@@ -1735,7 +3295,7 @@
                     </pic:cNvPicPr>
                   </pic:nvPicPr>
                   <pic:blipFill>
-                    <a:blip r:embed="rId9">
+                    <a:blip r:embed="rId10">
                       <a:extLst>
                         <a:ext uri="{28A0092B-C50C-407E-A947-70E740481C1C}">
                           <a14:useLocalDpi xmlns:a14="http://schemas.microsoft.com/office/drawing/2010/main" val="0"/>
@@ -1782,20 +3342,20 @@
           <w:lang w:val="en-US"/>
         </w:rPr>
       </w:pPr>
-      <w:bookmarkStart w:id="3" w:name="_Toc9872222"/>
+      <w:bookmarkStart w:id="3" w:name="_Toc9940880"/>
       <w:r>
         <w:rPr>
           <w:lang w:val="en-US"/>
         </w:rPr>
         <w:t>Undo</w:t>
       </w:r>
+      <w:r>
+        <w:rPr>
+          <w:lang w:val="en-US"/>
+        </w:rPr>
+        <w:t xml:space="preserve"> / Clear</w:t>
+      </w:r>
       <w:bookmarkEnd w:id="3"/>
-      <w:r>
-        <w:rPr>
-          <w:lang w:val="en-US"/>
-        </w:rPr>
-        <w:t xml:space="preserve"> / Clear</w:t>
-      </w:r>
     </w:p>
     <w:p>
       <w:pPr>
@@ -1847,7 +3407,6 @@
           <w:noProof/>
           <w:lang w:val="en-US"/>
         </w:rPr>
-        <w:lastRenderedPageBreak/>
         <w:drawing>
           <wp:inline distT="0" distB="0" distL="0" distR="0" wp14:anchorId="5C4080F4" wp14:editId="4EB3673B">
             <wp:extent cx="2509520" cy="2393315"/>
@@ -1866,7 +3425,7 @@
                     </pic:cNvPicPr>
                   </pic:nvPicPr>
                   <pic:blipFill>
-                    <a:blip r:embed="rId10">
+                    <a:blip r:embed="rId11">
                       <a:extLst>
                         <a:ext uri="{28A0092B-C50C-407E-A947-70E740481C1C}">
                           <a14:useLocalDpi xmlns:a14="http://schemas.microsoft.com/office/drawing/2010/main" val="0"/>
@@ -1926,7 +3485,7 @@
           <w:lang w:val="en-US"/>
         </w:rPr>
       </w:pPr>
-      <w:bookmarkStart w:id="4" w:name="_Toc9872223"/>
+      <w:bookmarkStart w:id="4" w:name="_Toc9940881"/>
       <w:r>
         <w:rPr>
           <w:lang w:val="en-US"/>
@@ -1984,6 +3543,7 @@
         <w:rPr>
           <w:noProof/>
         </w:rPr>
+        <w:lastRenderedPageBreak/>
         <w:drawing>
           <wp:inline distT="0" distB="0" distL="0" distR="0" wp14:anchorId="212CA7A3" wp14:editId="099CE47D">
             <wp:extent cx="1864242" cy="2208178"/>
@@ -2002,7 +3562,7 @@
                     </pic:cNvPicPr>
                   </pic:nvPicPr>
                   <pic:blipFill>
-                    <a:blip r:embed="rId11">
+                    <a:blip r:embed="rId12">
                       <a:extLst>
                         <a:ext uri="{28A0092B-C50C-407E-A947-70E740481C1C}">
                           <a14:useLocalDpi xmlns:a14="http://schemas.microsoft.com/office/drawing/2010/main" val="0"/>
@@ -2070,9 +3630,21 @@
         <w:rPr>
           <w:lang w:val="en-US"/>
         </w:rPr>
-        <w:t>the .VEC</w:t>
+        <w:t>the .</w:t>
+      </w:r>
+      <w:r>
+        <w:rPr>
+          <w:lang w:val="en-US"/>
+        </w:rPr>
+        <w:t>vec</w:t>
       </w:r>
       <w:proofErr w:type="gramEnd"/>
+      <w:r>
+        <w:rPr>
+          <w:lang w:val="en-US"/>
+        </w:rPr>
+        <w:t xml:space="preserve"> (or .VEC)</w:t>
+      </w:r>
       <w:r>
         <w:rPr>
           <w:lang w:val="en-US"/>
@@ -2108,7 +3680,7 @@
                     </pic:cNvPicPr>
                   </pic:nvPicPr>
                   <pic:blipFill>
-                    <a:blip r:embed="rId12">
+                    <a:blip r:embed="rId13">
                       <a:extLst>
                         <a:ext uri="{28A0092B-C50C-407E-A947-70E740481C1C}">
                           <a14:useLocalDpi xmlns:a14="http://schemas.microsoft.com/office/drawing/2010/main" val="0"/>
@@ -2158,7 +3730,6 @@
           <w:b/>
           <w:lang w:val="en-US"/>
         </w:rPr>
-        <w:lastRenderedPageBreak/>
         <w:t xml:space="preserve">Save </w:t>
       </w:r>
       <w:r>
@@ -2174,37 +3745,70 @@
         </w:rPr>
         <w:t>in .</w:t>
       </w:r>
-      <w:proofErr w:type="spellStart"/>
       <w:r>
         <w:rPr>
           <w:lang w:val="en-US"/>
         </w:rPr>
         <w:t>vec</w:t>
       </w:r>
-      <w:proofErr w:type="spellEnd"/>
       <w:proofErr w:type="gramEnd"/>
       <w:r>
         <w:rPr>
           <w:lang w:val="en-US"/>
         </w:rPr>
-        <w:t xml:space="preserve"> format. The file name can be entered with or without .</w:t>
-      </w:r>
-      <w:proofErr w:type="spellStart"/>
+        <w:t xml:space="preserve"> (or .VEC)</w:t>
+      </w:r>
+      <w:r>
+        <w:rPr>
+          <w:lang w:val="en-US"/>
+        </w:rPr>
+        <w:t xml:space="preserve"> format. The file name can be entered with or </w:t>
+      </w:r>
+      <w:proofErr w:type="gramStart"/>
+      <w:r>
+        <w:rPr>
+          <w:lang w:val="en-US"/>
+        </w:rPr>
+        <w:t xml:space="preserve">without </w:t>
+      </w:r>
+      <w:r>
+        <w:rPr>
+          <w:i/>
+          <w:lang w:val="en-US"/>
+        </w:rPr>
+        <w:t>.</w:t>
+      </w:r>
       <w:r>
         <w:rPr>
           <w:lang w:val="en-US"/>
         </w:rPr>
         <w:t>vec</w:t>
       </w:r>
-      <w:proofErr w:type="spellEnd"/>
-      <w:r>
-        <w:rPr>
-          <w:lang w:val="en-US"/>
-        </w:rPr>
-        <w:t xml:space="preserve"> in the name (if without it will be added automatically).</w:t>
-      </w:r>
-      <w:bookmarkStart w:id="5" w:name="_GoBack"/>
-      <w:bookmarkEnd w:id="5"/>
+      <w:proofErr w:type="gramEnd"/>
+      <w:r>
+        <w:rPr>
+          <w:lang w:val="en-US"/>
+        </w:rPr>
+        <w:t xml:space="preserve"> (or .VEC)</w:t>
+      </w:r>
+      <w:r>
+        <w:rPr>
+          <w:lang w:val="en-US"/>
+        </w:rPr>
+        <w:t xml:space="preserve"> in the name (if without</w:t>
+      </w:r>
+      <w:r>
+        <w:rPr>
+          <w:lang w:val="en-US"/>
+        </w:rPr>
+        <w:t>,</w:t>
+      </w:r>
+      <w:r>
+        <w:rPr>
+          <w:lang w:val="en-US"/>
+        </w:rPr>
+        <w:t xml:space="preserve"> it will be added automatically).</w:t>
+      </w:r>
     </w:p>
     <w:p>
       <w:pPr>
@@ -2234,7 +3838,7 @@
                     </pic:cNvPicPr>
                   </pic:nvPicPr>
                   <pic:blipFill>
-                    <a:blip r:embed="rId13">
+                    <a:blip r:embed="rId14">
                       <a:extLst>
                         <a:ext uri="{28A0092B-C50C-407E-A947-70E740481C1C}">
                           <a14:useLocalDpi xmlns:a14="http://schemas.microsoft.com/office/drawing/2010/main" val="0"/>
@@ -2272,6 +3876,160 @@
           <w:lang w:val="en-US"/>
         </w:rPr>
       </w:pPr>
+      <w:r>
+        <w:rPr>
+          <w:b/>
+          <w:lang w:val="en-US"/>
+        </w:rPr>
+        <w:lastRenderedPageBreak/>
+        <w:t xml:space="preserve">Export to .png </w:t>
+      </w:r>
+      <w:r>
+        <w:rPr>
+          <w:lang w:val="en-US"/>
+        </w:rPr>
+        <w:t xml:space="preserve">will open the file chooser, letting you select the path and </w:t>
+      </w:r>
+      <w:proofErr w:type="gramStart"/>
+      <w:r>
+        <w:rPr>
+          <w:lang w:val="en-US"/>
+        </w:rPr>
+        <w:t xml:space="preserve">name </w:t>
+      </w:r>
+      <w:r>
+        <w:rPr>
+          <w:lang w:val="en-US"/>
+        </w:rPr>
+        <w:t xml:space="preserve"> of</w:t>
+      </w:r>
+      <w:proofErr w:type="gramEnd"/>
+      <w:r>
+        <w:rPr>
+          <w:lang w:val="en-US"/>
+        </w:rPr>
+        <w:t xml:space="preserve"> the file </w:t>
+      </w:r>
+      <w:r>
+        <w:rPr>
+          <w:lang w:val="en-US"/>
+        </w:rPr>
+        <w:t xml:space="preserve">to export the current state of the canvas to </w:t>
+      </w:r>
+      <w:r>
+        <w:rPr>
+          <w:b/>
+          <w:lang w:val="en-US"/>
+        </w:rPr>
+        <w:t>png</w:t>
+      </w:r>
+      <w:r>
+        <w:rPr>
+          <w:lang w:val="en-US"/>
+        </w:rPr>
+        <w:t>.</w:t>
+      </w:r>
+      <w:r>
+        <w:rPr>
+          <w:lang w:val="en-US"/>
+        </w:rPr>
+        <w:t xml:space="preserve"> Similarly to </w:t>
+      </w:r>
+      <w:proofErr w:type="gramStart"/>
+      <w:r>
+        <w:rPr>
+          <w:lang w:val="en-US"/>
+        </w:rPr>
+        <w:t>saving .vec</w:t>
+      </w:r>
+      <w:proofErr w:type="gramEnd"/>
+      <w:r>
+        <w:rPr>
+          <w:lang w:val="en-US"/>
+        </w:rPr>
+        <w:t xml:space="preserve"> the filename can be entered with or without png (if without, it will be added automatically).</w:t>
+      </w:r>
+    </w:p>
+    <w:p>
+      <w:pPr>
+        <w:rPr>
+          <w:b/>
+          <w:lang w:val="en-US"/>
+        </w:rPr>
+      </w:pPr>
+      <w:r>
+        <w:rPr>
+          <w:noProof/>
+        </w:rPr>
+        <w:drawing>
+          <wp:inline distT="0" distB="0" distL="0" distR="0" wp14:anchorId="52EE74CB" wp14:editId="53050C62">
+            <wp:extent cx="3822970" cy="2710815"/>
+            <wp:effectExtent l="0" t="0" r="6350" b="0"/>
+            <wp:docPr id="11" name="Picture 11"/>
+            <wp:cNvGraphicFramePr>
+              <a:graphicFrameLocks xmlns:a="http://schemas.openxmlformats.org/drawingml/2006/main" noChangeAspect="1"/>
+            </wp:cNvGraphicFramePr>
+            <a:graphic xmlns:a="http://schemas.openxmlformats.org/drawingml/2006/main">
+              <a:graphicData uri="http://schemas.openxmlformats.org/drawingml/2006/picture">
+                <pic:pic xmlns:pic="http://schemas.openxmlformats.org/drawingml/2006/picture">
+                  <pic:nvPicPr>
+                    <pic:cNvPr id="0" name="Picture 18"/>
+                    <pic:cNvPicPr>
+                      <a:picLocks noChangeAspect="1" noChangeArrowheads="1"/>
+                    </pic:cNvPicPr>
+                  </pic:nvPicPr>
+                  <pic:blipFill>
+                    <a:blip r:embed="rId15">
+                      <a:extLst>
+                        <a:ext uri="{28A0092B-C50C-407E-A947-70E740481C1C}">
+                          <a14:useLocalDpi xmlns:a14="http://schemas.microsoft.com/office/drawing/2010/main" val="0"/>
+                        </a:ext>
+                      </a:extLst>
+                    </a:blip>
+                    <a:srcRect/>
+                    <a:stretch>
+                      <a:fillRect/>
+                    </a:stretch>
+                  </pic:blipFill>
+                  <pic:spPr bwMode="auto">
+                    <a:xfrm>
+                      <a:off x="0" y="0"/>
+                      <a:ext cx="3834446" cy="2718952"/>
+                    </a:xfrm>
+                    <a:prstGeom prst="rect">
+                      <a:avLst/>
+                    </a:prstGeom>
+                    <a:noFill/>
+                    <a:ln>
+                      <a:noFill/>
+                    </a:ln>
+                  </pic:spPr>
+                </pic:pic>
+              </a:graphicData>
+            </a:graphic>
+          </wp:inline>
+        </w:drawing>
+      </w:r>
+      <w:r>
+        <w:rPr>
+          <w:lang w:val="en-US"/>
+        </w:rPr>
+        <w:t xml:space="preserve"> </w:t>
+      </w:r>
+      <w:r>
+        <w:rPr>
+          <w:b/>
+          <w:lang w:val="en-US"/>
+        </w:rPr>
+        <w:t xml:space="preserve"> </w:t>
+      </w:r>
+    </w:p>
+    <w:p>
+      <w:pPr>
+        <w:rPr>
+          <w:lang w:val="en-US"/>
+        </w:rPr>
+      </w:pPr>
     </w:p>
     <w:p>
       <w:pPr>
@@ -2287,17 +4045,601 @@
           <w:lang w:val="en-US"/>
         </w:rPr>
       </w:pPr>
-      <w:bookmarkStart w:id="6" w:name="_Toc9872224"/>
+      <w:bookmarkStart w:id="5" w:name="_Toc9940882"/>
       <w:r>
         <w:rPr>
           <w:lang w:val="en-US"/>
         </w:rPr>
         <w:t>Architecture</w:t>
       </w:r>
+      <w:bookmarkEnd w:id="5"/>
+    </w:p>
+    <w:p>
+      <w:pPr>
+        <w:jc w:val="both"/>
+        <w:rPr>
+          <w:lang w:val="en-US"/>
+        </w:rPr>
+      </w:pPr>
+      <w:r>
+        <w:rPr>
+          <w:lang w:val="en-US"/>
+        </w:rPr>
+        <w:t xml:space="preserve">The program is split into two main packages, </w:t>
+      </w:r>
+      <w:r>
+        <w:rPr>
+          <w:b/>
+          <w:lang w:val="en-US"/>
+        </w:rPr>
+        <w:t xml:space="preserve">graphicsManage </w:t>
+      </w:r>
+      <w:r>
+        <w:rPr>
+          <w:lang w:val="en-US"/>
+        </w:rPr>
+        <w:t xml:space="preserve">and </w:t>
+      </w:r>
+      <w:r>
+        <w:rPr>
+          <w:b/>
+          <w:lang w:val="en-US"/>
+        </w:rPr>
+        <w:t>gui.  graphicsManage</w:t>
+      </w:r>
+      <w:r>
+        <w:rPr>
+          <w:lang w:val="en-US"/>
+        </w:rPr>
+        <w:t xml:space="preserve"> is where the shape classes are implemented, as well as file parsing for reading and writing .vec files. </w:t>
+      </w:r>
+      <w:r>
+        <w:rPr>
+          <w:b/>
+          <w:lang w:val="en-US"/>
+        </w:rPr>
+        <w:t>gui</w:t>
+      </w:r>
+      <w:r>
+        <w:rPr>
+          <w:b/>
+          <w:lang w:val="en-US"/>
+        </w:rPr>
+        <w:t xml:space="preserve"> </w:t>
+      </w:r>
+      <w:r>
+        <w:rPr>
+          <w:lang w:val="en-US"/>
+        </w:rPr>
+        <w:t xml:space="preserve">is where the graphical user interface is implemented. </w:t>
+      </w:r>
+      <w:r>
+        <w:rPr>
+          <w:lang w:val="en-US"/>
+        </w:rPr>
+        <w:t>The following section outlines the classes used in each package and their purpose.</w:t>
+      </w:r>
+    </w:p>
+    <w:p>
+      <w:pPr>
+        <w:pStyle w:val="Heading2"/>
+        <w:rPr>
+          <w:u w:val="single"/>
+          <w:lang w:val="en-US"/>
+        </w:rPr>
+      </w:pPr>
+      <w:bookmarkStart w:id="6" w:name="_Toc9940883"/>
+      <w:r>
+        <w:rPr>
+          <w:u w:val="single"/>
+          <w:lang w:val="en-US"/>
+        </w:rPr>
+        <w:t>graphicsManage</w:t>
+      </w:r>
       <w:bookmarkEnd w:id="6"/>
     </w:p>
     <w:p>
       <w:pPr>
+        <w:pStyle w:val="Heading3"/>
+        <w:rPr>
+          <w:lang w:val="en-US"/>
+        </w:rPr>
+      </w:pPr>
+      <w:bookmarkStart w:id="7" w:name="_Toc9940884"/>
+      <w:r>
+        <w:rPr>
+          <w:lang w:val="en-US"/>
+        </w:rPr>
+        <w:t>DrawableVector</w:t>
+      </w:r>
+      <w:bookmarkEnd w:id="7"/>
+    </w:p>
+    <w:p>
+      <w:pPr>
+        <w:jc w:val="both"/>
+        <w:rPr>
+          <w:lang w:val="en-US"/>
+        </w:rPr>
+      </w:pPr>
+      <w:r>
+        <w:rPr>
+          <w:lang w:val="en-US"/>
+        </w:rPr>
+        <w:t>An interface containing abstract methods all the custom shape/g</w:t>
+      </w:r>
+      <w:bookmarkStart w:id="8" w:name="_GoBack"/>
+      <w:bookmarkEnd w:id="8"/>
+      <w:r>
+        <w:rPr>
+          <w:lang w:val="en-US"/>
+        </w:rPr>
+        <w:t xml:space="preserve">raphic classes will need to implement. </w:t>
+      </w:r>
+      <w:r>
+        <w:rPr>
+          <w:lang w:val="en-US"/>
+        </w:rPr>
+        <w:t xml:space="preserve">Including the draw command, the </w:t>
+      </w:r>
+      <w:r>
+        <w:rPr>
+          <w:lang w:val="en-US"/>
+        </w:rPr>
+        <w:t xml:space="preserve">get and set methods </w:t>
+      </w:r>
+      <w:r>
+        <w:rPr>
+          <w:lang w:val="en-US"/>
+        </w:rPr>
+        <w:t>of colors</w:t>
+      </w:r>
+      <w:r>
+        <w:rPr>
+          <w:lang w:val="en-US"/>
+        </w:rPr>
+        <w:t xml:space="preserve"> (pen and fill)</w:t>
+      </w:r>
+      <w:r>
+        <w:rPr>
+          <w:lang w:val="en-US"/>
+        </w:rPr>
+        <w:t>, the get</w:t>
+      </w:r>
+      <w:r>
+        <w:rPr>
+          <w:lang w:val="en-US"/>
+        </w:rPr>
+        <w:t xml:space="preserve"> function</w:t>
+      </w:r>
+      <w:r>
+        <w:rPr>
+          <w:lang w:val="en-US"/>
+        </w:rPr>
+        <w:t xml:space="preserve"> </w:t>
+      </w:r>
+      <w:r>
+        <w:rPr>
+          <w:lang w:val="en-US"/>
+        </w:rPr>
+        <w:t>for</w:t>
+      </w:r>
+      <w:r>
+        <w:rPr>
+          <w:lang w:val="en-US"/>
+        </w:rPr>
+        <w:t xml:space="preserve"> command type (VectorCommand), </w:t>
+      </w:r>
+      <w:r>
+        <w:rPr>
+          <w:lang w:val="en-US"/>
+        </w:rPr>
+        <w:t xml:space="preserve">and the filled method which returns a boolean determining whether a shape is filled. </w:t>
+      </w:r>
+    </w:p>
+    <w:p>
+      <w:pPr>
+        <w:pStyle w:val="Heading3"/>
+        <w:rPr>
+          <w:lang w:val="en-US"/>
+        </w:rPr>
+      </w:pPr>
+      <w:bookmarkStart w:id="9" w:name="_Toc9940885"/>
+      <w:r>
+        <w:rPr>
+          <w:lang w:val="en-US"/>
+        </w:rPr>
+        <w:t>FixedPointVector</w:t>
+      </w:r>
+      <w:bookmarkEnd w:id="9"/>
+    </w:p>
+    <w:p>
+      <w:pPr>
+        <w:rPr>
+          <w:lang w:val="en-US"/>
+        </w:rPr>
+      </w:pPr>
+      <w:r>
+        <w:rPr>
+          <w:lang w:val="en-US"/>
+        </w:rPr>
+        <w:t xml:space="preserve">This is an abstract class which extends drawable vector. It has been created for shapes which have the common property of having a fixed number of vertices. This is basically everything except the polygon. </w:t>
+      </w:r>
+      <w:r>
+        <w:rPr>
+          <w:lang w:val="en-US"/>
+        </w:rPr>
+        <w:t xml:space="preserve">In this case it’s a shape which is defined by two x points and two y points. </w:t>
+      </w:r>
+    </w:p>
+    <w:p>
+      <w:pPr>
+        <w:rPr>
+          <w:lang w:val="en-US"/>
+        </w:rPr>
+      </w:pPr>
+    </w:p>
+    <w:p>
+      <w:pPr>
+        <w:pStyle w:val="Heading3"/>
+        <w:rPr>
+          <w:lang w:val="en-US"/>
+        </w:rPr>
+      </w:pPr>
+      <w:bookmarkStart w:id="10" w:name="_Toc9940886"/>
+      <w:r>
+        <w:rPr>
+          <w:lang w:val="en-US"/>
+        </w:rPr>
+        <w:t>Ellipses</w:t>
+      </w:r>
+      <w:bookmarkEnd w:id="10"/>
+    </w:p>
+    <w:p>
+      <w:pPr>
+        <w:rPr>
+          <w:lang w:val="en-US"/>
+        </w:rPr>
+      </w:pPr>
+    </w:p>
+    <w:p>
+      <w:pPr>
+        <w:pStyle w:val="Heading3"/>
+        <w:rPr>
+          <w:lang w:val="en-US"/>
+        </w:rPr>
+      </w:pPr>
+      <w:bookmarkStart w:id="11" w:name="_Toc9940887"/>
+      <w:r>
+        <w:rPr>
+          <w:lang w:val="en-US"/>
+        </w:rPr>
+        <w:t>Line</w:t>
+      </w:r>
+      <w:bookmarkEnd w:id="11"/>
+    </w:p>
+    <w:p>
+      <w:pPr>
+        <w:rPr>
+          <w:lang w:val="en-US"/>
+        </w:rPr>
+      </w:pPr>
+    </w:p>
+    <w:p>
+      <w:pPr>
+        <w:pStyle w:val="Heading3"/>
+        <w:rPr>
+          <w:lang w:val="en-US"/>
+        </w:rPr>
+      </w:pPr>
+      <w:bookmarkStart w:id="12" w:name="_Toc9940888"/>
+      <w:r>
+        <w:rPr>
+          <w:lang w:val="en-US"/>
+        </w:rPr>
+        <w:lastRenderedPageBreak/>
+        <w:t>Point</w:t>
+      </w:r>
+      <w:bookmarkEnd w:id="12"/>
+    </w:p>
+    <w:p>
+      <w:pPr>
+        <w:rPr>
+          <w:lang w:val="en-US"/>
+        </w:rPr>
+      </w:pPr>
+    </w:p>
+    <w:p>
+      <w:pPr>
+        <w:pStyle w:val="Heading3"/>
+        <w:rPr>
+          <w:lang w:val="en-US"/>
+        </w:rPr>
+      </w:pPr>
+      <w:bookmarkStart w:id="13" w:name="_Toc9940889"/>
+      <w:r>
+        <w:rPr>
+          <w:lang w:val="en-US"/>
+        </w:rPr>
+        <w:t>Polygon</w:t>
+      </w:r>
+      <w:bookmarkEnd w:id="13"/>
+    </w:p>
+    <w:p>
+      <w:pPr>
+        <w:rPr>
+          <w:lang w:val="en-US"/>
+        </w:rPr>
+      </w:pPr>
+    </w:p>
+    <w:p>
+      <w:pPr>
+        <w:pStyle w:val="Heading3"/>
+        <w:rPr>
+          <w:lang w:val="en-US"/>
+        </w:rPr>
+      </w:pPr>
+      <w:bookmarkStart w:id="14" w:name="_Toc9940890"/>
+      <w:r>
+        <w:rPr>
+          <w:lang w:val="en-US"/>
+        </w:rPr>
+        <w:t>Rectangle</w:t>
+      </w:r>
+      <w:bookmarkEnd w:id="14"/>
+    </w:p>
+    <w:p>
+      <w:pPr>
+        <w:rPr>
+          <w:lang w:val="en-US"/>
+        </w:rPr>
+      </w:pPr>
+    </w:p>
+    <w:p>
+      <w:pPr>
+        <w:pStyle w:val="Heading3"/>
+        <w:rPr>
+          <w:lang w:val="en-US"/>
+        </w:rPr>
+      </w:pPr>
+      <w:bookmarkStart w:id="15" w:name="_Toc9940891"/>
+      <w:r>
+        <w:rPr>
+          <w:lang w:val="en-US"/>
+        </w:rPr>
+        <w:t>VecFileException</w:t>
+      </w:r>
+      <w:bookmarkEnd w:id="15"/>
+    </w:p>
+    <w:p>
+      <w:pPr>
+        <w:rPr>
+          <w:lang w:val="en-US"/>
+        </w:rPr>
+      </w:pPr>
+    </w:p>
+    <w:p>
+      <w:pPr>
+        <w:pStyle w:val="Heading3"/>
+        <w:rPr>
+          <w:lang w:val="en-US"/>
+        </w:rPr>
+      </w:pPr>
+      <w:bookmarkStart w:id="16" w:name="_Toc9940892"/>
+      <w:r>
+        <w:rPr>
+          <w:lang w:val="en-US"/>
+        </w:rPr>
+        <w:t>VecFileManager</w:t>
+      </w:r>
+      <w:bookmarkEnd w:id="16"/>
+    </w:p>
+    <w:p>
+      <w:pPr>
+        <w:rPr>
+          <w:lang w:val="en-US"/>
+        </w:rPr>
+      </w:pPr>
+    </w:p>
+    <w:p>
+      <w:pPr>
+        <w:pStyle w:val="Heading3"/>
+        <w:rPr>
+          <w:lang w:val="en-US"/>
+        </w:rPr>
+      </w:pPr>
+      <w:bookmarkStart w:id="17" w:name="_Toc9940893"/>
+      <w:r>
+        <w:rPr>
+          <w:lang w:val="en-US"/>
+        </w:rPr>
+        <w:t>VectorCommand</w:t>
+      </w:r>
+      <w:bookmarkEnd w:id="17"/>
+    </w:p>
+    <w:p>
+      <w:pPr>
+        <w:rPr>
+          <w:lang w:val="en-US"/>
+        </w:rPr>
+      </w:pPr>
+    </w:p>
+    <w:p>
+      <w:pPr>
+        <w:pStyle w:val="Heading2"/>
+        <w:rPr>
+          <w:u w:val="single"/>
+          <w:lang w:val="en-US"/>
+        </w:rPr>
+      </w:pPr>
+      <w:bookmarkStart w:id="18" w:name="_Toc9940894"/>
+      <w:r>
+        <w:rPr>
+          <w:u w:val="single"/>
+          <w:lang w:val="en-US"/>
+        </w:rPr>
+        <w:t>gui</w:t>
+      </w:r>
+      <w:bookmarkEnd w:id="18"/>
+    </w:p>
+    <w:p>
+      <w:pPr>
+        <w:rPr>
+          <w:lang w:val="en-US"/>
+        </w:rPr>
+      </w:pPr>
+    </w:p>
+    <w:p>
+      <w:pPr>
+        <w:pStyle w:val="Heading3"/>
+        <w:rPr>
+          <w:lang w:val="en-US"/>
+        </w:rPr>
+      </w:pPr>
+      <w:bookmarkStart w:id="19" w:name="_Toc9940895"/>
+      <w:r>
+        <w:rPr>
+          <w:lang w:val="en-US"/>
+        </w:rPr>
+        <w:t>GUI</w:t>
+      </w:r>
+      <w:bookmarkEnd w:id="19"/>
+    </w:p>
+    <w:p>
+      <w:pPr>
+        <w:rPr>
+          <w:lang w:val="en-US"/>
+        </w:rPr>
+      </w:pPr>
+    </w:p>
+    <w:p>
+      <w:pPr>
+        <w:pStyle w:val="Heading3"/>
+        <w:rPr>
+          <w:lang w:val="en-US"/>
+        </w:rPr>
+      </w:pPr>
+      <w:bookmarkStart w:id="20" w:name="_Toc9940896"/>
+      <w:r>
+        <w:rPr>
+          <w:lang w:val="en-US"/>
+        </w:rPr>
+        <w:t>VecCanvas</w:t>
+      </w:r>
+      <w:bookmarkEnd w:id="20"/>
+    </w:p>
+    <w:p>
+      <w:pPr>
+        <w:rPr>
+          <w:lang w:val="en-US"/>
+        </w:rPr>
+      </w:pPr>
+    </w:p>
+    <w:p>
+      <w:pPr>
+        <w:pStyle w:val="Heading3"/>
+        <w:rPr>
+          <w:lang w:val="en-US"/>
+        </w:rPr>
+      </w:pPr>
+      <w:bookmarkStart w:id="21" w:name="_Toc9940897"/>
+      <w:r>
+        <w:rPr>
+          <w:lang w:val="en-US"/>
+        </w:rPr>
+        <w:t>VecColorButtonPanel</w:t>
+      </w:r>
+      <w:bookmarkEnd w:id="21"/>
+    </w:p>
+    <w:p>
+      <w:pPr>
+        <w:rPr>
+          <w:lang w:val="en-US"/>
+        </w:rPr>
+      </w:pPr>
+    </w:p>
+    <w:p>
+      <w:pPr>
+        <w:pStyle w:val="Heading3"/>
+        <w:rPr>
+          <w:lang w:val="en-US"/>
+        </w:rPr>
+      </w:pPr>
+      <w:bookmarkStart w:id="22" w:name="_Toc9940898"/>
+      <w:r>
+        <w:rPr>
+          <w:lang w:val="en-US"/>
+        </w:rPr>
+        <w:t>VecCommandButtonPanel</w:t>
+      </w:r>
+      <w:bookmarkEnd w:id="22"/>
+    </w:p>
+    <w:p>
+      <w:pPr>
+        <w:rPr>
+          <w:lang w:val="en-US"/>
+        </w:rPr>
+      </w:pPr>
+    </w:p>
+    <w:p>
+      <w:pPr>
+        <w:pStyle w:val="Heading3"/>
+        <w:rPr>
+          <w:lang w:val="en-US"/>
+        </w:rPr>
+      </w:pPr>
+      <w:bookmarkStart w:id="23" w:name="_Toc9940899"/>
+      <w:r>
+        <w:rPr>
+          <w:lang w:val="en-US"/>
+        </w:rPr>
+        <w:t>VecPainterMenuBar</w:t>
+      </w:r>
+      <w:bookmarkEnd w:id="23"/>
+    </w:p>
+    <w:p>
+      <w:pPr>
+        <w:rPr>
+          <w:lang w:val="en-US"/>
+        </w:rPr>
+      </w:pPr>
+    </w:p>
+    <w:p>
+      <w:pPr>
+        <w:pStyle w:val="Heading4"/>
+        <w:rPr>
+          <w:lang w:val="en-US"/>
+        </w:rPr>
+      </w:pPr>
+      <w:r>
+        <w:rPr>
+          <w:lang w:val="en-US"/>
+        </w:rPr>
+        <w:t>MenuListener</w:t>
+      </w:r>
+    </w:p>
+    <w:p>
+      <w:pPr>
+        <w:rPr>
+          <w:lang w:val="en-US"/>
+        </w:rPr>
+      </w:pPr>
+    </w:p>
+    <w:p>
+      <w:pPr>
+        <w:pStyle w:val="Heading4"/>
+        <w:rPr>
+          <w:lang w:val="en-US"/>
+        </w:rPr>
+      </w:pPr>
+      <w:r>
+        <w:rPr>
+          <w:lang w:val="en-US"/>
+        </w:rPr>
+        <w:t>VecFileChooser</w:t>
+      </w:r>
+    </w:p>
+    <w:p>
+      <w:pPr>
         <w:rPr>
           <w:lang w:val="en-US"/>
         </w:rPr>
@@ -2310,14 +4652,14 @@
           <w:lang w:val="en-US"/>
         </w:rPr>
       </w:pPr>
-      <w:bookmarkStart w:id="7" w:name="_Toc9872225"/>
+      <w:bookmarkStart w:id="24" w:name="_Toc9940900"/>
       <w:r>
         <w:rPr>
           <w:lang w:val="en-US"/>
         </w:rPr>
         <w:t>Agile Methods</w:t>
       </w:r>
-      <w:bookmarkEnd w:id="7"/>
+      <w:bookmarkEnd w:id="24"/>
       <w:r>
         <w:rPr>
           <w:lang w:val="en-US"/>
@@ -2327,6 +4669,149 @@
     </w:p>
     <w:p>
       <w:pPr>
+        <w:jc w:val="both"/>
+        <w:rPr>
+          <w:lang w:val="en-US"/>
+        </w:rPr>
+      </w:pPr>
+      <w:r>
+        <w:rPr>
+          <w:lang w:val="en-US"/>
+        </w:rPr>
+        <w:t xml:space="preserve">This program followed agile principles in its development. The following </w:t>
+      </w:r>
+      <w:r>
+        <w:rPr>
+          <w:lang w:val="en-US"/>
+        </w:rPr>
+        <w:t xml:space="preserve">section </w:t>
+      </w:r>
+      <w:r>
+        <w:rPr>
+          <w:lang w:val="en-US"/>
+        </w:rPr>
+        <w:t>outline</w:t>
+      </w:r>
+      <w:r>
+        <w:rPr>
+          <w:lang w:val="en-US"/>
+        </w:rPr>
+        <w:t>s</w:t>
+      </w:r>
+      <w:r>
+        <w:rPr>
+          <w:lang w:val="en-US"/>
+        </w:rPr>
+        <w:t xml:space="preserve"> a couple of the principles that were followed during the development. </w:t>
+      </w:r>
+      <w:r>
+        <w:rPr>
+          <w:lang w:val="en-US"/>
+        </w:rPr>
+        <w:t xml:space="preserve">As there were no specific client interactions, and the group only consisted of one person a full agile approach wasn’t exactly necessary or reasonable. </w:t>
+      </w:r>
+    </w:p>
+    <w:p>
+      <w:pPr>
+        <w:pStyle w:val="Heading2"/>
+        <w:rPr>
+          <w:lang w:val="en-US"/>
+        </w:rPr>
+      </w:pPr>
+      <w:bookmarkStart w:id="25" w:name="_Toc9940901"/>
+      <w:r>
+        <w:rPr>
+          <w:lang w:val="en-US"/>
+        </w:rPr>
+        <w:t>Deliver Early and Deliver Often</w:t>
+      </w:r>
+      <w:bookmarkEnd w:id="25"/>
+    </w:p>
+    <w:p>
+      <w:pPr>
+        <w:rPr>
+          <w:lang w:val="en-US"/>
+        </w:rPr>
+      </w:pPr>
+      <w:r>
+        <w:rPr>
+          <w:lang w:val="en-US"/>
+        </w:rPr>
+        <w:t xml:space="preserve">The software was updated frequently </w:t>
+      </w:r>
+      <w:r>
+        <w:rPr>
+          <w:lang w:val="en-US"/>
+        </w:rPr>
+        <w:t xml:space="preserve">with new features. </w:t>
+      </w:r>
+    </w:p>
+    <w:p>
+      <w:pPr>
+        <w:rPr>
+          <w:lang w:val="en-US"/>
+        </w:rPr>
+      </w:pPr>
+    </w:p>
+    <w:p>
+      <w:pPr>
+        <w:pStyle w:val="Heading2"/>
+        <w:rPr>
+          <w:lang w:val="en-US"/>
+        </w:rPr>
+      </w:pPr>
+      <w:bookmarkStart w:id="26" w:name="_Toc9940902"/>
+      <w:r>
+        <w:rPr>
+          <w:lang w:val="en-US"/>
+        </w:rPr>
+        <w:lastRenderedPageBreak/>
+        <w:t>Working Software</w:t>
+      </w:r>
+      <w:bookmarkEnd w:id="26"/>
+      <w:r>
+        <w:rPr>
+          <w:lang w:val="en-US"/>
+        </w:rPr>
+        <w:t xml:space="preserve"> </w:t>
+      </w:r>
+    </w:p>
+    <w:p>
+      <w:pPr>
+        <w:rPr>
+          <w:lang w:val="en-US"/>
+        </w:rPr>
+      </w:pPr>
+      <w:r>
+        <w:rPr>
+          <w:lang w:val="en-US"/>
+        </w:rPr>
+        <w:t xml:space="preserve">It was ensured that the software that was committed was always functional, as to ensure the product on the repository was always in a working state. In case something </w:t>
+      </w:r>
+      <w:proofErr w:type="gramStart"/>
+      <w:r>
+        <w:rPr>
+          <w:lang w:val="en-US"/>
+        </w:rPr>
+        <w:t>were</w:t>
+      </w:r>
+      <w:proofErr w:type="gramEnd"/>
+      <w:r>
+        <w:rPr>
+          <w:lang w:val="en-US"/>
+        </w:rPr>
+        <w:t xml:space="preserve"> to go wrong there would always be something to submit. </w:t>
+      </w:r>
+    </w:p>
+    <w:p>
+      <w:pPr>
+        <w:rPr>
+          <w:lang w:val="en-US"/>
+        </w:rPr>
+      </w:pPr>
+    </w:p>
+    <w:p>
+      <w:pPr>
         <w:rPr>
           <w:lang w:val="en-US"/>
         </w:rPr>
@@ -2339,14 +4824,136 @@
           <w:lang w:val="en-US"/>
         </w:rPr>
       </w:pPr>
-      <w:bookmarkStart w:id="8" w:name="_Toc9872226"/>
+      <w:bookmarkStart w:id="27" w:name="_Toc9940903"/>
       <w:r>
         <w:rPr>
           <w:lang w:val="en-US"/>
         </w:rPr>
         <w:t>OOP</w:t>
       </w:r>
-      <w:bookmarkEnd w:id="8"/>
+      <w:bookmarkEnd w:id="27"/>
+    </w:p>
+    <w:p>
+      <w:pPr>
+        <w:rPr>
+          <w:lang w:val="en-US"/>
+        </w:rPr>
+      </w:pPr>
+      <w:r>
+        <w:rPr>
+          <w:lang w:val="en-US"/>
+        </w:rPr>
+        <w:t xml:space="preserve">This section outlines how the four principles of </w:t>
+      </w:r>
+      <w:r>
+        <w:rPr>
+          <w:lang w:val="en-US"/>
+        </w:rPr>
+        <w:t>object-oriented</w:t>
+      </w:r>
+      <w:r>
+        <w:rPr>
+          <w:lang w:val="en-US"/>
+        </w:rPr>
+        <w:t xml:space="preserve"> programming were followed in the development of this program.</w:t>
+      </w:r>
+    </w:p>
+    <w:p>
+      <w:pPr>
+        <w:pStyle w:val="Heading2"/>
+        <w:rPr>
+          <w:lang w:val="en-US"/>
+        </w:rPr>
+      </w:pPr>
+      <w:bookmarkStart w:id="28" w:name="_Toc9940904"/>
+      <w:r>
+        <w:rPr>
+          <w:lang w:val="en-US"/>
+        </w:rPr>
+        <w:t>Abstraction</w:t>
+      </w:r>
+      <w:bookmarkEnd w:id="28"/>
+    </w:p>
+    <w:p>
+      <w:pPr>
+        <w:rPr>
+          <w:lang w:val="en-US"/>
+        </w:rPr>
+      </w:pPr>
+    </w:p>
+    <w:p>
+      <w:pPr>
+        <w:pStyle w:val="Heading2"/>
+        <w:rPr>
+          <w:lang w:val="en-US"/>
+        </w:rPr>
+      </w:pPr>
+      <w:bookmarkStart w:id="29" w:name="_Toc9940905"/>
+      <w:r>
+        <w:rPr>
+          <w:lang w:val="en-US"/>
+        </w:rPr>
+        <w:t>Inheritance</w:t>
+      </w:r>
+      <w:bookmarkEnd w:id="29"/>
+    </w:p>
+    <w:p>
+      <w:pPr>
+        <w:rPr>
+          <w:lang w:val="en-US"/>
+        </w:rPr>
+      </w:pPr>
+    </w:p>
+    <w:p>
+      <w:pPr>
+        <w:pStyle w:val="Heading2"/>
+        <w:rPr>
+          <w:lang w:val="en-US"/>
+        </w:rPr>
+      </w:pPr>
+      <w:bookmarkStart w:id="30" w:name="_Toc9940906"/>
+      <w:r>
+        <w:rPr>
+          <w:lang w:val="en-US"/>
+        </w:rPr>
+        <w:t>Encapsulation</w:t>
+      </w:r>
+      <w:bookmarkEnd w:id="30"/>
+      <w:r>
+        <w:rPr>
+          <w:lang w:val="en-US"/>
+        </w:rPr>
+        <w:t xml:space="preserve"> </w:t>
+      </w:r>
+    </w:p>
+    <w:p>
+      <w:pPr>
+        <w:rPr>
+          <w:lang w:val="en-US"/>
+        </w:rPr>
+      </w:pPr>
+    </w:p>
+    <w:p>
+      <w:pPr>
+        <w:pStyle w:val="Heading2"/>
+        <w:rPr>
+          <w:lang w:val="en-US"/>
+        </w:rPr>
+      </w:pPr>
+      <w:bookmarkStart w:id="31" w:name="_Toc9940907"/>
+      <w:r>
+        <w:rPr>
+          <w:lang w:val="en-US"/>
+        </w:rPr>
+        <w:t>Polymorphism</w:t>
+      </w:r>
+      <w:bookmarkEnd w:id="31"/>
+      <w:r>
+        <w:rPr>
+          <w:lang w:val="en-US"/>
+        </w:rPr>
+        <w:t xml:space="preserve"> </w:t>
+      </w:r>
     </w:p>
     <w:sectPr>
       <w:pgSz w:w="11906" w:h="16838"/>
@@ -2356,6 +4963,126 @@
     </w:sectPr>
   </w:body>
 </w:document>
+</file>
+
+<file path=word/numbering.xml><?xml version="1.0" encoding="utf-8"?>
+<w:numbering xmlns:wpc="http://schemas.microsoft.com/office/word/2010/wordprocessingCanvas" xmlns:cx="http://schemas.microsoft.com/office/drawing/2014/chartex" xmlns:cx1="http://schemas.microsoft.com/office/drawing/2015/9/8/chartex" xmlns:cx2="http://schemas.microsoft.com/office/drawing/2015/10/21/chartex" xmlns:cx3="http://schemas.microsoft.com/office/drawing/2016/5/9/chartex" xmlns:cx4="http://schemas.microsoft.com/office/drawing/2016/5/10/chartex" xmlns:cx5="http://schemas.microsoft.com/office/drawing/2016/5/11/chartex" xmlns:cx6="http://schemas.microsoft.com/office/drawing/2016/5/12/chartex" xmlns:cx7="http://schemas.microsoft.com/office/drawing/2016/5/13/chartex" xmlns:cx8="http://schemas.microsoft.com/office/drawing/2016/5/14/chartex" xmlns:mc="http://schemas.openxmlformats.org/markup-compatibility/2006" xmlns:aink="http://schemas.microsoft.com/office/drawing/2016/ink" xmlns:am3d="http://schemas.microsoft.com/office/drawing/2017/model3d" xmlns:o="urn:schemas-microsoft-com:office:office" xmlns:r="http://schemas.openxmlformats.org/officeDocument/2006/relationships" xmlns:m="http://schemas.openxmlformats.org/officeDocument/2006/math" xmlns:v="urn:schemas-microsoft-com:vml" xmlns:wp14="http://schemas.microsoft.com/office/word/2010/wordprocessingDrawing" xmlns:wp="http://schemas.openxmlformats.org/drawingml/2006/wordprocessingDrawing" xmlns:w10="urn:schemas-microsoft-com:office:word" xmlns:w="http://schemas.openxmlformats.org/wordprocessingml/2006/main" xmlns:w14="http://schemas.microsoft.com/office/word/2010/wordml" xmlns:w15="http://schemas.microsoft.com/office/word/2012/wordml" xmlns:w16cid="http://schemas.microsoft.com/office/word/2016/wordml/cid" xmlns:w16se="http://schemas.microsoft.com/office/word/2015/wordml/symex" xmlns:wpg="http://schemas.microsoft.com/office/word/2010/wordprocessingGroup" xmlns:wpi="http://schemas.microsoft.com/office/word/2010/wordprocessingInk" xmlns:wne="http://schemas.microsoft.com/office/word/2006/wordml" xmlns:wps="http://schemas.microsoft.com/office/word/2010/wordprocessingShape" mc:Ignorable="w14 w15 w16se w16cid wp14">
+  <w:abstractNum w:abstractNumId="0" w15:restartNumberingAfterBreak="0">
+    <w:nsid w:val="3C8911E7"/>
+    <w:multiLevelType w:val="hybridMultilevel"/>
+    <w:tmpl w:val="D8665A1A"/>
+    <w:lvl w:ilvl="0" w:tplc="76DC461A">
+      <w:numFmt w:val="bullet"/>
+      <w:lvlText w:val=""/>
+      <w:lvlJc w:val="left"/>
+      <w:pPr>
+        <w:ind w:left="720" w:hanging="360"/>
+      </w:pPr>
+      <w:rPr>
+        <w:rFonts w:ascii="Symbol" w:eastAsiaTheme="minorHAnsi" w:hAnsi="Symbol" w:cstheme="minorBidi" w:hint="default"/>
+      </w:rPr>
+    </w:lvl>
+    <w:lvl w:ilvl="1" w:tplc="0C090003" w:tentative="1">
+      <w:start w:val="1"/>
+      <w:numFmt w:val="bullet"/>
+      <w:lvlText w:val="o"/>
+      <w:lvlJc w:val="left"/>
+      <w:pPr>
+        <w:ind w:left="1440" w:hanging="360"/>
+      </w:pPr>
+      <w:rPr>
+        <w:rFonts w:ascii="Courier New" w:hAnsi="Courier New" w:cs="Courier New" w:hint="default"/>
+      </w:rPr>
+    </w:lvl>
+    <w:lvl w:ilvl="2" w:tplc="0C090005" w:tentative="1">
+      <w:start w:val="1"/>
+      <w:numFmt w:val="bullet"/>
+      <w:lvlText w:val=""/>
+      <w:lvlJc w:val="left"/>
+      <w:pPr>
+        <w:ind w:left="2160" w:hanging="360"/>
+      </w:pPr>
+      <w:rPr>
+        <w:rFonts w:ascii="Wingdings" w:hAnsi="Wingdings" w:hint="default"/>
+      </w:rPr>
+    </w:lvl>
+    <w:lvl w:ilvl="3" w:tplc="0C090001" w:tentative="1">
+      <w:start w:val="1"/>
+      <w:numFmt w:val="bullet"/>
+      <w:lvlText w:val=""/>
+      <w:lvlJc w:val="left"/>
+      <w:pPr>
+        <w:ind w:left="2880" w:hanging="360"/>
+      </w:pPr>
+      <w:rPr>
+        <w:rFonts w:ascii="Symbol" w:hAnsi="Symbol" w:hint="default"/>
+      </w:rPr>
+    </w:lvl>
+    <w:lvl w:ilvl="4" w:tplc="0C090003" w:tentative="1">
+      <w:start w:val="1"/>
+      <w:numFmt w:val="bullet"/>
+      <w:lvlText w:val="o"/>
+      <w:lvlJc w:val="left"/>
+      <w:pPr>
+        <w:ind w:left="3600" w:hanging="360"/>
+      </w:pPr>
+      <w:rPr>
+        <w:rFonts w:ascii="Courier New" w:hAnsi="Courier New" w:cs="Courier New" w:hint="default"/>
+      </w:rPr>
+    </w:lvl>
+    <w:lvl w:ilvl="5" w:tplc="0C090005" w:tentative="1">
+      <w:start w:val="1"/>
+      <w:numFmt w:val="bullet"/>
+      <w:lvlText w:val=""/>
+      <w:lvlJc w:val="left"/>
+      <w:pPr>
+        <w:ind w:left="4320" w:hanging="360"/>
+      </w:pPr>
+      <w:rPr>
+        <w:rFonts w:ascii="Wingdings" w:hAnsi="Wingdings" w:hint="default"/>
+      </w:rPr>
+    </w:lvl>
+    <w:lvl w:ilvl="6" w:tplc="0C090001" w:tentative="1">
+      <w:start w:val="1"/>
+      <w:numFmt w:val="bullet"/>
+      <w:lvlText w:val=""/>
+      <w:lvlJc w:val="left"/>
+      <w:pPr>
+        <w:ind w:left="5040" w:hanging="360"/>
+      </w:pPr>
+      <w:rPr>
+        <w:rFonts w:ascii="Symbol" w:hAnsi="Symbol" w:hint="default"/>
+      </w:rPr>
+    </w:lvl>
+    <w:lvl w:ilvl="7" w:tplc="0C090003" w:tentative="1">
+      <w:start w:val="1"/>
+      <w:numFmt w:val="bullet"/>
+      <w:lvlText w:val="o"/>
+      <w:lvlJc w:val="left"/>
+      <w:pPr>
+        <w:ind w:left="5760" w:hanging="360"/>
+      </w:pPr>
+      <w:rPr>
+        <w:rFonts w:ascii="Courier New" w:hAnsi="Courier New" w:cs="Courier New" w:hint="default"/>
+      </w:rPr>
+    </w:lvl>
+    <w:lvl w:ilvl="8" w:tplc="0C090005" w:tentative="1">
+      <w:start w:val="1"/>
+      <w:numFmt w:val="bullet"/>
+      <w:lvlText w:val=""/>
+      <w:lvlJc w:val="left"/>
+      <w:pPr>
+        <w:ind w:left="6480" w:hanging="360"/>
+      </w:pPr>
+      <w:rPr>
+        <w:rFonts w:ascii="Wingdings" w:hAnsi="Wingdings" w:hint="default"/>
+      </w:rPr>
+    </w:lvl>
+  </w:abstractNum>
+  <w:num w:numId="1">
+    <w:abstractNumId w:val="0"/>
+  </w:num>
+</w:numbering>
 </file>
 
 <file path=word/styles.xml><?xml version="1.0" encoding="utf-8"?>
@@ -2800,6 +5527,50 @@
       <w:szCs w:val="26"/>
     </w:rPr>
   </w:style>
+  <w:style w:type="paragraph" w:styleId="Heading3">
+    <w:name w:val="heading 3"/>
+    <w:basedOn w:val="Normal"/>
+    <w:next w:val="Normal"/>
+    <w:link w:val="Heading3Char"/>
+    <w:uiPriority w:val="9"/>
+    <w:unhideWhenUsed/>
+    <w:qFormat/>
+    <w:rsid w:val="009744BA"/>
+    <w:pPr>
+      <w:keepNext/>
+      <w:keepLines/>
+      <w:spacing w:before="40" w:after="0"/>
+      <w:outlineLvl w:val="2"/>
+    </w:pPr>
+    <w:rPr>
+      <w:rFonts w:asciiTheme="majorHAnsi" w:eastAsiaTheme="majorEastAsia" w:hAnsiTheme="majorHAnsi" w:cstheme="majorBidi"/>
+      <w:color w:val="1F3763" w:themeColor="accent1" w:themeShade="7F"/>
+      <w:sz w:val="24"/>
+      <w:szCs w:val="24"/>
+    </w:rPr>
+  </w:style>
+  <w:style w:type="paragraph" w:styleId="Heading4">
+    <w:name w:val="heading 4"/>
+    <w:basedOn w:val="Normal"/>
+    <w:next w:val="Normal"/>
+    <w:link w:val="Heading4Char"/>
+    <w:uiPriority w:val="9"/>
+    <w:unhideWhenUsed/>
+    <w:qFormat/>
+    <w:rsid w:val="00E82D46"/>
+    <w:pPr>
+      <w:keepNext/>
+      <w:keepLines/>
+      <w:spacing w:before="40" w:after="0"/>
+      <w:outlineLvl w:val="3"/>
+    </w:pPr>
+    <w:rPr>
+      <w:rFonts w:asciiTheme="majorHAnsi" w:eastAsiaTheme="majorEastAsia" w:hAnsiTheme="majorHAnsi" w:cstheme="majorBidi"/>
+      <w:i/>
+      <w:iCs/>
+      <w:color w:val="2F5496" w:themeColor="accent1" w:themeShade="BF"/>
+    </w:rPr>
+  </w:style>
   <w:style w:type="character" w:default="1" w:styleId="DefaultParagraphFont">
     <w:name w:val="Default Paragraph Font"/>
     <w:uiPriority w:val="1"/>
@@ -2936,6 +5707,56 @@
     <w:rPr>
       <w:color w:val="0563C1" w:themeColor="hyperlink"/>
       <w:u w:val="single"/>
+    </w:rPr>
+  </w:style>
+  <w:style w:type="paragraph" w:styleId="ListParagraph">
+    <w:name w:val="List Paragraph"/>
+    <w:basedOn w:val="Normal"/>
+    <w:uiPriority w:val="34"/>
+    <w:qFormat/>
+    <w:rsid w:val="009744BA"/>
+    <w:pPr>
+      <w:ind w:left="720"/>
+      <w:contextualSpacing/>
+    </w:pPr>
+  </w:style>
+  <w:style w:type="character" w:customStyle="1" w:styleId="Heading3Char">
+    <w:name w:val="Heading 3 Char"/>
+    <w:basedOn w:val="DefaultParagraphFont"/>
+    <w:link w:val="Heading3"/>
+    <w:uiPriority w:val="9"/>
+    <w:rsid w:val="009744BA"/>
+    <w:rPr>
+      <w:rFonts w:asciiTheme="majorHAnsi" w:eastAsiaTheme="majorEastAsia" w:hAnsiTheme="majorHAnsi" w:cstheme="majorBidi"/>
+      <w:color w:val="1F3763" w:themeColor="accent1" w:themeShade="7F"/>
+      <w:sz w:val="24"/>
+      <w:szCs w:val="24"/>
+    </w:rPr>
+  </w:style>
+  <w:style w:type="paragraph" w:styleId="TOC3">
+    <w:name w:val="toc 3"/>
+    <w:basedOn w:val="Normal"/>
+    <w:next w:val="Normal"/>
+    <w:autoRedefine/>
+    <w:uiPriority w:val="39"/>
+    <w:unhideWhenUsed/>
+    <w:rsid w:val="009744BA"/>
+    <w:pPr>
+      <w:spacing w:after="100"/>
+      <w:ind w:left="440"/>
+    </w:pPr>
+  </w:style>
+  <w:style w:type="character" w:customStyle="1" w:styleId="Heading4Char">
+    <w:name w:val="Heading 4 Char"/>
+    <w:basedOn w:val="DefaultParagraphFont"/>
+    <w:link w:val="Heading4"/>
+    <w:uiPriority w:val="9"/>
+    <w:rsid w:val="00E82D46"/>
+    <w:rPr>
+      <w:rFonts w:asciiTheme="majorHAnsi" w:eastAsiaTheme="majorEastAsia" w:hAnsiTheme="majorHAnsi" w:cstheme="majorBidi"/>
+      <w:i/>
+      <w:iCs/>
+      <w:color w:val="2F5496" w:themeColor="accent1" w:themeShade="BF"/>
     </w:rPr>
   </w:style>
 </w:styles>
@@ -3241,7 +6062,7 @@
 </file>
 
 <file path=customXml/itemProps1.xml><?xml version="1.0" encoding="utf-8"?>
-<ds:datastoreItem xmlns:ds="http://schemas.openxmlformats.org/officeDocument/2006/customXml" ds:itemID="{3151923D-EF85-4A13-A836-15E5FA0A1699}">
+<ds:datastoreItem xmlns:ds="http://schemas.openxmlformats.org/officeDocument/2006/customXml" ds:itemID="{E41F5313-3FBC-4797-9AA1-87590FC7C14A}">
   <ds:schemaRefs>
     <ds:schemaRef ds:uri="http://schemas.openxmlformats.org/officeDocument/2006/bibliography"/>
   </ds:schemaRefs>

</xml_diff>